<commit_message>
Update TQS Product Specification Report - template.docx
</commit_message>
<xml_diff>
--- a/docs/TQS Product Specification Report - template.docx
+++ b/docs/TQS Product Specification Report - template.docx
@@ -21,7 +21,6 @@
         </w:rPr>
         <w:t xml:space="preserve"> </w:t>
       </w:r>
-      <w:proofErr w:type="spellStart"/>
       <w:r>
         <w:rPr>
           <w:lang w:val="pt-PT"/>
@@ -32,37 +31,8 @@
         <w:rPr>
           <w:lang w:val="pt-PT"/>
         </w:rPr>
-        <w:t>roduct</w:t>
-      </w:r>
-      <w:proofErr w:type="spellEnd"/>
-      <w:r>
-        <w:rPr>
-          <w:lang w:val="pt-PT"/>
-        </w:rPr>
-        <w:t xml:space="preserve"> </w:t>
-      </w:r>
-      <w:proofErr w:type="spellStart"/>
-      <w:r>
-        <w:rPr>
-          <w:lang w:val="pt-PT"/>
-        </w:rPr>
-        <w:t>specification</w:t>
-      </w:r>
-      <w:proofErr w:type="spellEnd"/>
-      <w:r>
-        <w:rPr>
-          <w:lang w:val="pt-PT"/>
-        </w:rPr>
-        <w:t xml:space="preserve"> </w:t>
-      </w:r>
-      <w:proofErr w:type="spellStart"/>
-      <w:r>
-        <w:rPr>
-          <w:lang w:val="pt-PT"/>
-        </w:rPr>
-        <w:t>report</w:t>
-      </w:r>
-      <w:proofErr w:type="spellEnd"/>
+        <w:t>roduct specification report</w:t>
+      </w:r>
     </w:p>
     <w:p>
       <w:pPr>
@@ -159,7 +129,7 @@
         <w:rPr>
           <w:noProof/>
         </w:rPr>
-        <w:t>2022-05-19</w:t>
+        <w:t>2023-04-18</w:t>
       </w:r>
       <w:r>
         <w:fldChar w:fldCharType="end"/>
@@ -182,7 +152,6 @@
           <w:docPartUnique/>
         </w:docPartObj>
       </w:sdtPr>
-      <w:sdtEndPr/>
       <w:sdtContent>
         <w:p>
           <w:pPr>
@@ -1703,6 +1672,63 @@
       <w:bookmarkEnd w:id="6"/>
       <w:r>
         <w:lastRenderedPageBreak/>
+        <w:drawing>
+          <wp:anchor distT="0" distB="0" distL="114300" distR="114300" simplePos="0" relativeHeight="251658240" behindDoc="1" locked="0" layoutInCell="1" allowOverlap="1" wp14:anchorId="041E6CA6" wp14:editId="5294D037">
+            <wp:simplePos x="0" y="0"/>
+            <wp:positionH relativeFrom="column">
+              <wp:posOffset>3437737</wp:posOffset>
+            </wp:positionH>
+            <wp:positionV relativeFrom="paragraph">
+              <wp:posOffset>-566801</wp:posOffset>
+            </wp:positionV>
+            <wp:extent cx="3254731" cy="1578737"/>
+            <wp:effectExtent l="0" t="0" r="3175" b="2540"/>
+            <wp:wrapNone/>
+            <wp:docPr id="963833826" name="Picture 1" descr="Graphical user interface, application&#10;&#10;Description automatically generated"/>
+            <wp:cNvGraphicFramePr>
+              <a:graphicFrameLocks xmlns:a="http://schemas.openxmlformats.org/drawingml/2006/main" noChangeAspect="1"/>
+            </wp:cNvGraphicFramePr>
+            <a:graphic xmlns:a="http://schemas.openxmlformats.org/drawingml/2006/main">
+              <a:graphicData uri="http://schemas.openxmlformats.org/drawingml/2006/picture">
+                <pic:pic xmlns:pic="http://schemas.openxmlformats.org/drawingml/2006/picture">
+                  <pic:nvPicPr>
+                    <pic:cNvPr id="963833826" name="Picture 1" descr="Graphical user interface, application&#10;&#10;Description automatically generated"/>
+                    <pic:cNvPicPr/>
+                  </pic:nvPicPr>
+                  <pic:blipFill>
+                    <a:blip r:embed="rId11">
+                      <a:extLst>
+                        <a:ext uri="{28A0092B-C50C-407E-A947-70E740481C1C}">
+                          <a14:useLocalDpi xmlns:a14="http://schemas.microsoft.com/office/drawing/2010/main" val="0"/>
+                        </a:ext>
+                      </a:extLst>
+                    </a:blip>
+                    <a:stretch>
+                      <a:fillRect/>
+                    </a:stretch>
+                  </pic:blipFill>
+                  <pic:spPr>
+                    <a:xfrm>
+                      <a:off x="0" y="0"/>
+                      <a:ext cx="3254731" cy="1578737"/>
+                    </a:xfrm>
+                    <a:prstGeom prst="rect">
+                      <a:avLst/>
+                    </a:prstGeom>
+                  </pic:spPr>
+                </pic:pic>
+              </a:graphicData>
+            </a:graphic>
+            <wp14:sizeRelH relativeFrom="margin">
+              <wp14:pctWidth>0</wp14:pctWidth>
+            </wp14:sizeRelH>
+            <wp14:sizeRelV relativeFrom="margin">
+              <wp14:pctHeight>0</wp14:pctHeight>
+            </wp14:sizeRelV>
+          </wp:anchor>
+        </w:drawing>
+      </w:r>
+      <w:r>
         <w:t>Product concept</w:t>
       </w:r>
       <w:bookmarkEnd w:id="7"/>
@@ -1720,6 +1746,463 @@
       </w:r>
       <w:bookmarkEnd w:id="9"/>
     </w:p>
+    <w:p>
+      <w:pPr>
+        <w:ind w:left="0"/>
+        <w:rPr>
+          <w:lang w:val="en-US"/>
+        </w:rPr>
+      </w:pPr>
+    </w:p>
+    <w:p>
+      <w:r>
+        <w:t xml:space="preserve">Link que </w:t>
+      </w:r>
+      <w:r>
+        <w:t xml:space="preserve">explica um pouco sobre o que estamos a tentar fazer: </w:t>
+      </w:r>
+      <w:hyperlink r:id="rId12" w:history="1">
+        <w:r>
+          <w:rPr>
+            <w:rStyle w:val="Hyperlink"/>
+          </w:rPr>
+          <w:t>https://www.blog.shippypro.com/en/advantages-drop-off-points-for-ecommerce</w:t>
+        </w:r>
+      </w:hyperlink>
+    </w:p>
+    <w:p/>
+    <w:p>
+      <w:pPr>
+        <w:rPr>
+          <w:b/>
+          <w:bCs/>
+          <w:lang w:val="en-US"/>
+        </w:rPr>
+      </w:pPr>
+      <w:proofErr w:type="spellStart"/>
+      <w:r>
+        <w:rPr>
+          <w:b/>
+          <w:bCs/>
+          <w:lang w:val="en-US"/>
+        </w:rPr>
+        <w:t>eStore</w:t>
+      </w:r>
+      <w:proofErr w:type="spellEnd"/>
+      <w:r>
+        <w:rPr>
+          <w:b/>
+          <w:bCs/>
+          <w:lang w:val="en-US"/>
+        </w:rPr>
+        <w:t xml:space="preserve"> Frontend</w:t>
+      </w:r>
+      <w:r>
+        <w:rPr>
+          <w:b/>
+          <w:bCs/>
+          <w:lang w:val="en-US"/>
+        </w:rPr>
+        <w:t>:</w:t>
+      </w:r>
+    </w:p>
+    <w:p>
+      <w:pPr>
+        <w:rPr>
+          <w:lang w:val="en-GB"/>
+        </w:rPr>
+      </w:pPr>
+      <w:r>
+        <w:rPr>
+          <w:lang w:val="en-US"/>
+        </w:rPr>
+        <w:tab/>
+      </w:r>
+      <w:r>
+        <w:rPr>
+          <w:lang w:val="en-GB"/>
+        </w:rPr>
+        <w:t>A</w:t>
+      </w:r>
+      <w:r>
+        <w:rPr>
+          <w:lang w:val="en-GB"/>
+        </w:rPr>
+        <w:t xml:space="preserve"> very simple web application that allows users to place orders and track order status progress.</w:t>
+      </w:r>
+    </w:p>
+    <w:p>
+      <w:pPr>
+        <w:rPr>
+          <w:lang w:val="en-GB"/>
+        </w:rPr>
+      </w:pPr>
+      <w:r>
+        <w:rPr>
+          <w:lang w:val="en-GB"/>
+        </w:rPr>
+        <w:tab/>
+      </w:r>
+    </w:p>
+    <w:p>
+      <w:pPr>
+        <w:ind w:firstLine="141"/>
+      </w:pPr>
+      <w:r>
+        <w:t xml:space="preserve">Main Features: </w:t>
+      </w:r>
+    </w:p>
+    <w:p>
+      <w:r>
+        <w:t xml:space="preserve">  </w:t>
+      </w:r>
+      <w:r>
+        <w:tab/>
+        <w:t>- Browse Items</w:t>
+      </w:r>
+    </w:p>
+    <w:p>
+      <w:r>
+        <w:tab/>
+        <w:t xml:space="preserve">- Buy an Item </w:t>
+      </w:r>
+    </w:p>
+    <w:p>
+      <w:pPr>
+        <w:rPr>
+          <w:lang w:val="en-GB"/>
+        </w:rPr>
+      </w:pPr>
+      <w:r>
+        <w:tab/>
+      </w:r>
+      <w:r>
+        <w:rPr>
+          <w:lang w:val="en-GB"/>
+        </w:rPr>
+        <w:t>- Select the delivery method (our picky)</w:t>
+      </w:r>
+    </w:p>
+    <w:p>
+      <w:pPr>
+        <w:rPr>
+          <w:lang w:val="en-GB"/>
+        </w:rPr>
+      </w:pPr>
+      <w:r>
+        <w:rPr>
+          <w:lang w:val="en-GB"/>
+        </w:rPr>
+        <w:tab/>
+        <w:t xml:space="preserve">- </w:t>
+      </w:r>
+      <w:r>
+        <w:rPr>
+          <w:lang w:val="en-GB"/>
+        </w:rPr>
+        <w:t>T</w:t>
+      </w:r>
+      <w:r>
+        <w:rPr>
+          <w:lang w:val="en-GB"/>
+        </w:rPr>
+        <w:t>rack order status progress</w:t>
+      </w:r>
+    </w:p>
+    <w:p>
+      <w:pPr>
+        <w:rPr>
+          <w:lang w:val="en-GB"/>
+        </w:rPr>
+      </w:pPr>
+    </w:p>
+    <w:p>
+      <w:pPr>
+        <w:ind w:left="702"/>
+      </w:pPr>
+      <w:r>
+        <w:t xml:space="preserve">Exemplo: </w:t>
+      </w:r>
+      <w:r>
+        <w:t>Literalmente qualquer loja online</w:t>
+      </w:r>
+    </w:p>
+    <w:p/>
+    <w:p>
+      <w:pPr>
+        <w:rPr>
+          <w:b/>
+          <w:bCs/>
+        </w:rPr>
+      </w:pPr>
+      <w:r>
+        <w:rPr>
+          <w:b/>
+          <w:bCs/>
+        </w:rPr>
+        <w:t>Operations</w:t>
+      </w:r>
+      <w:r>
+        <w:rPr>
+          <w:b/>
+          <w:bCs/>
+        </w:rPr>
+        <w:t xml:space="preserve"> Management UI</w:t>
+      </w:r>
+      <w:r>
+        <w:rPr>
+          <w:b/>
+          <w:bCs/>
+        </w:rPr>
+        <w:t xml:space="preserve"> (admin)</w:t>
+      </w:r>
+      <w:r>
+        <w:rPr>
+          <w:b/>
+          <w:bCs/>
+        </w:rPr>
+        <w:t>:</w:t>
+      </w:r>
+    </w:p>
+    <w:p>
+      <w:pPr>
+        <w:rPr>
+          <w:lang w:val="en-GB"/>
+        </w:rPr>
+      </w:pPr>
+      <w:r>
+        <w:tab/>
+      </w:r>
+      <w:r>
+        <w:rPr>
+          <w:lang w:val="en-GB"/>
+        </w:rPr>
+        <w:t>F</w:t>
+      </w:r>
+      <w:r>
+        <w:rPr>
+          <w:lang w:val="en-GB"/>
+        </w:rPr>
+        <w:t>rontend to support the Picky operations management</w:t>
+      </w:r>
+      <w:r>
+        <w:rPr>
+          <w:lang w:val="en-GB"/>
+        </w:rPr>
+        <w:t>.</w:t>
+      </w:r>
+    </w:p>
+    <w:p>
+      <w:pPr>
+        <w:rPr>
+          <w:lang w:val="en-GB"/>
+        </w:rPr>
+      </w:pPr>
+    </w:p>
+    <w:p>
+      <w:pPr>
+        <w:ind w:firstLine="141"/>
+        <w:rPr>
+          <w:lang w:val="en-US"/>
+        </w:rPr>
+      </w:pPr>
+      <w:r>
+        <w:rPr>
+          <w:lang w:val="en-US"/>
+        </w:rPr>
+        <w:t>Main Features:</w:t>
+      </w:r>
+    </w:p>
+    <w:p>
+      <w:pPr>
+        <w:pStyle w:val="ListParagraph"/>
+        <w:numPr>
+          <w:ilvl w:val="0"/>
+          <w:numId w:val="45"/>
+        </w:numPr>
+        <w:rPr>
+          <w:lang w:val="en-US"/>
+        </w:rPr>
+      </w:pPr>
+      <w:r>
+        <w:rPr>
+          <w:lang w:val="en-GB"/>
+        </w:rPr>
+        <w:t>browsing parcels waiting delivery</w:t>
+      </w:r>
+    </w:p>
+    <w:p>
+      <w:pPr>
+        <w:pStyle w:val="ListParagraph"/>
+        <w:numPr>
+          <w:ilvl w:val="0"/>
+          <w:numId w:val="45"/>
+        </w:numPr>
+        <w:rPr>
+          <w:lang w:val="en-US"/>
+        </w:rPr>
+      </w:pPr>
+      <w:r>
+        <w:rPr>
+          <w:lang w:val="en-GB"/>
+        </w:rPr>
+        <w:t xml:space="preserve">check operational </w:t>
+      </w:r>
+      <w:proofErr w:type="gramStart"/>
+      <w:r>
+        <w:rPr>
+          <w:lang w:val="en-GB"/>
+        </w:rPr>
+        <w:t>statistics</w:t>
+      </w:r>
+      <w:proofErr w:type="gramEnd"/>
+    </w:p>
+    <w:p>
+      <w:pPr>
+        <w:pStyle w:val="ListParagraph"/>
+        <w:numPr>
+          <w:ilvl w:val="0"/>
+          <w:numId w:val="45"/>
+        </w:numPr>
+        <w:rPr>
+          <w:lang w:val="en-US"/>
+        </w:rPr>
+      </w:pPr>
+      <w:r>
+        <w:t>accept/add ACP operators</w:t>
+      </w:r>
+    </w:p>
+    <w:p>
+      <w:pPr>
+        <w:rPr>
+          <w:lang w:val="en-US"/>
+        </w:rPr>
+      </w:pPr>
+    </w:p>
+    <w:p>
+      <w:pPr>
+        <w:ind w:left="702"/>
+      </w:pPr>
+      <w:r>
+        <w:t xml:space="preserve">Exemplo: N </w:t>
+      </w:r>
+      <w:r>
+        <w:t>tenho nenhuma referencia infelizmente</w:t>
+      </w:r>
+    </w:p>
+    <w:p/>
+    <w:p>
+      <w:pPr>
+        <w:rPr>
+          <w:b/>
+          <w:bCs/>
+        </w:rPr>
+      </w:pPr>
+      <w:r>
+        <w:rPr>
+          <w:b/>
+          <w:bCs/>
+        </w:rPr>
+        <w:t>ACP Operators UI:</w:t>
+      </w:r>
+    </w:p>
+    <w:p>
+      <w:pPr>
+        <w:ind w:firstLine="141"/>
+        <w:rPr>
+          <w:lang w:val="en-GB"/>
+        </w:rPr>
+      </w:pPr>
+      <w:r>
+        <w:rPr>
+          <w:lang w:val="en-GB"/>
+        </w:rPr>
+        <w:t>T</w:t>
+      </w:r>
+      <w:r>
+        <w:rPr>
+          <w:lang w:val="en-GB"/>
+        </w:rPr>
+        <w:t xml:space="preserve">he interface used by the operators at associated </w:t>
+      </w:r>
+      <w:r>
+        <w:rPr>
+          <w:lang w:val="en-GB"/>
+        </w:rPr>
+        <w:t>sites.</w:t>
+      </w:r>
+    </w:p>
+    <w:p>
+      <w:pPr>
+        <w:ind w:firstLine="141"/>
+        <w:rPr>
+          <w:lang w:val="en-GB"/>
+        </w:rPr>
+      </w:pPr>
+    </w:p>
+    <w:p>
+      <w:pPr>
+        <w:ind w:firstLine="141"/>
+        <w:rPr>
+          <w:lang w:val="en-GB"/>
+        </w:rPr>
+      </w:pPr>
+      <w:r>
+        <w:rPr>
+          <w:lang w:val="en-GB"/>
+        </w:rPr>
+        <w:t>Main Features:</w:t>
+      </w:r>
+    </w:p>
+    <w:p>
+      <w:pPr>
+        <w:pStyle w:val="ListParagraph"/>
+        <w:numPr>
+          <w:ilvl w:val="0"/>
+          <w:numId w:val="45"/>
+        </w:numPr>
+        <w:rPr>
+          <w:lang w:val="en-GB"/>
+        </w:rPr>
+      </w:pPr>
+      <w:r>
+        <w:rPr>
+          <w:lang w:val="en-GB"/>
+        </w:rPr>
+        <w:t>check-in/checkout parcels</w:t>
+      </w:r>
+    </w:p>
+    <w:p>
+      <w:pPr>
+        <w:rPr>
+          <w:lang w:val="en-GB"/>
+        </w:rPr>
+      </w:pPr>
+    </w:p>
+    <w:p>
+      <w:pPr>
+        <w:ind w:left="702"/>
+      </w:pPr>
+      <w:r>
+        <w:t xml:space="preserve">Exemplo: N </w:t>
+      </w:r>
+      <w:r>
+        <w:t>tenho nenhuma referencia infelizmente</w:t>
+      </w:r>
+    </w:p>
+    <w:p>
+      <w:pPr>
+        <w:ind w:left="702"/>
+      </w:pPr>
+    </w:p>
+    <w:p>
+      <w:pPr>
+        <w:ind w:left="702"/>
+      </w:pPr>
+    </w:p>
+    <w:p/>
+    <w:p/>
+    <w:p/>
     <w:p>
       <w:pPr>
         <w:pBdr>
@@ -1837,61 +2320,8 @@
         </w:rPr>
         <w:t xml:space="preserve">&lt;optional: additional details on the process for the requirements gathering and selection (how did we developed the concept? </w:t>
       </w:r>
-      <w:proofErr w:type="spellStart"/>
-      <w:r>
-        <w:t>Who</w:t>
-      </w:r>
-      <w:proofErr w:type="spellEnd"/>
-      <w:r>
-        <w:t xml:space="preserve"> </w:t>
-      </w:r>
-      <w:proofErr w:type="spellStart"/>
-      <w:r>
-        <w:t>helped</w:t>
-      </w:r>
-      <w:proofErr w:type="spellEnd"/>
-      <w:r>
-        <w:t xml:space="preserve"> </w:t>
-      </w:r>
-      <w:proofErr w:type="spellStart"/>
-      <w:r>
-        <w:t>us</w:t>
-      </w:r>
-      <w:proofErr w:type="spellEnd"/>
-      <w:r>
-        <w:t xml:space="preserve"> </w:t>
-      </w:r>
-      <w:proofErr w:type="spellStart"/>
-      <w:r>
-        <w:t>with</w:t>
-      </w:r>
-      <w:proofErr w:type="spellEnd"/>
-      <w:r>
-        <w:t xml:space="preserve"> </w:t>
-      </w:r>
-      <w:proofErr w:type="spellStart"/>
-      <w:r>
-        <w:t>the</w:t>
-      </w:r>
-      <w:proofErr w:type="spellEnd"/>
-      <w:r>
-        <w:t xml:space="preserve"> </w:t>
-      </w:r>
-      <w:proofErr w:type="spellStart"/>
-      <w:r>
-        <w:t>requirements</w:t>
-      </w:r>
-      <w:proofErr w:type="spellEnd"/>
-      <w:r>
-        <w:t xml:space="preserve">? </w:t>
-      </w:r>
-      <w:proofErr w:type="spellStart"/>
-      <w:r>
-        <w:t>etc</w:t>
-      </w:r>
-      <w:proofErr w:type="spellEnd"/>
-      <w:r>
-        <w:t>)&gt;</w:t>
+      <w:r>
+        <w:t>Who helped us with the requirements? etc)&gt;</w:t>
       </w:r>
     </w:p>
     <w:p>
@@ -1901,6 +2331,7 @@
       <w:bookmarkStart w:id="10" w:name="_Toc39943380"/>
       <w:commentRangeStart w:id="11"/>
       <w:r>
+        <w:lastRenderedPageBreak/>
         <w:t>Personas</w:t>
       </w:r>
       <w:bookmarkEnd w:id="10"/>
@@ -1995,134 +2426,6 @@
       </w:pPr>
       <w:r>
         <w:t xml:space="preserve"> Exemplo:  ver</w:t>
-      </w:r>
-      <w:hyperlink r:id="rId15">
-        <w:r>
-          <w:t xml:space="preserve"> </w:t>
-        </w:r>
-      </w:hyperlink>
-      <w:hyperlink r:id="rId16">
-        <w:r>
-          <w:rPr>
-            <w:color w:val="1155CC"/>
-            <w:u w:val="single"/>
-          </w:rPr>
-          <w:t>secção 4.1, neste artigo</w:t>
-        </w:r>
-      </w:hyperlink>
-      <w:r>
-        <w:t xml:space="preserve"> (open </w:t>
-      </w:r>
-      <w:proofErr w:type="spellStart"/>
-      <w:r>
-        <w:t>access</w:t>
-      </w:r>
-      <w:proofErr w:type="spellEnd"/>
-      <w:r>
-        <w:t>)] &gt;</w:t>
-      </w:r>
-    </w:p>
-    <w:p>
-      <w:pPr>
-        <w:spacing w:before="240" w:after="240"/>
-      </w:pPr>
-      <w:r>
-        <w:t xml:space="preserve"> </w:t>
-      </w:r>
-    </w:p>
-    <w:p>
-      <w:pPr>
-        <w:rPr>
-          <w:lang w:val="en-US"/>
-        </w:rPr>
-      </w:pPr>
-      <w:r>
-        <w:rPr>
-          <w:lang w:val="en-US"/>
-        </w:rPr>
-        <w:t xml:space="preserve">&lt;You don’t need to be </w:t>
-      </w:r>
-      <w:proofErr w:type="gramStart"/>
-      <w:r>
-        <w:rPr>
-          <w:lang w:val="en-US"/>
-        </w:rPr>
-        <w:t>exhaustive</w:t>
-      </w:r>
-      <w:proofErr w:type="gramEnd"/>
-      <w:r>
-        <w:rPr>
-          <w:lang w:val="en-US"/>
-        </w:rPr>
-        <w:t>. Pick the main scenarios, related to the core value of the system.&gt;</w:t>
-      </w:r>
-    </w:p>
-    <w:p>
-      <w:pPr>
-        <w:rPr>
-          <w:lang w:val="en-US"/>
-        </w:rPr>
-      </w:pPr>
-      <w:r>
-        <w:rPr>
-          <w:lang w:val="en-US"/>
-        </w:rPr>
-        <w:t>&lt;The scenarios tell the story of the Personas in their lives, doing their daily/professional activities that are relevant to find the points of contact with the system under specification.</w:t>
-      </w:r>
-    </w:p>
-    <w:p>
-      <w:pPr>
-        <w:rPr>
-          <w:lang w:val="en-US"/>
-        </w:rPr>
-      </w:pPr>
-      <w:r>
-        <w:rPr>
-          <w:lang w:val="en-US"/>
-        </w:rPr>
-        <w:t xml:space="preserve">Scenarios are somewhat </w:t>
-      </w:r>
-      <w:proofErr w:type="spellStart"/>
-      <w:r>
-        <w:rPr>
-          <w:lang w:val="en-US"/>
-        </w:rPr>
-        <w:t>similiar</w:t>
-      </w:r>
-      <w:proofErr w:type="spellEnd"/>
-      <w:r>
-        <w:rPr>
-          <w:lang w:val="en-US"/>
-        </w:rPr>
-        <w:t xml:space="preserve"> to use cases (they have a goal and tell a story), but, unlike use cases, they capture a larger process, with activities that may not use the software. Scenarios don’t </w:t>
-      </w:r>
-      <w:proofErr w:type="gramStart"/>
-      <w:r>
-        <w:rPr>
-          <w:lang w:val="en-US"/>
-        </w:rPr>
-        <w:t>required</w:t>
-      </w:r>
-      <w:proofErr w:type="gramEnd"/>
-      <w:r>
-        <w:rPr>
-          <w:lang w:val="en-US"/>
-        </w:rPr>
-        <w:t xml:space="preserve"> a “template”, like the usual use cases description.&gt; </w:t>
-      </w:r>
-    </w:p>
-    <w:p>
-      <w:pPr>
-        <w:spacing w:before="240" w:after="240"/>
-      </w:pPr>
-      <w:r>
-        <w:rPr>
-          <w:lang w:val="en-US"/>
-        </w:rPr>
-        <w:t xml:space="preserve"> </w:t>
-      </w:r>
-      <w:r>
-        <w:t>Exemplo:  ver</w:t>
       </w:r>
       <w:hyperlink r:id="rId17">
         <w:r>
@@ -2135,19 +2438,131 @@
             <w:color w:val="1155CC"/>
             <w:u w:val="single"/>
           </w:rPr>
+          <w:t>secção 4.1, neste artigo</w:t>
+        </w:r>
+      </w:hyperlink>
+      <w:r>
+        <w:t xml:space="preserve"> (open access)] &gt;</w:t>
+      </w:r>
+    </w:p>
+    <w:p>
+      <w:pPr>
+        <w:spacing w:before="240" w:after="240"/>
+      </w:pPr>
+      <w:r>
+        <w:t xml:space="preserve"> </w:t>
+      </w:r>
+    </w:p>
+    <w:p>
+      <w:pPr>
+        <w:rPr>
+          <w:lang w:val="en-US"/>
+        </w:rPr>
+      </w:pPr>
+      <w:r>
+        <w:rPr>
+          <w:lang w:val="en-US"/>
+        </w:rPr>
+        <w:t xml:space="preserve">&lt;You don’t need to be </w:t>
+      </w:r>
+      <w:proofErr w:type="gramStart"/>
+      <w:r>
+        <w:rPr>
+          <w:lang w:val="en-US"/>
+        </w:rPr>
+        <w:t>exhaustive</w:t>
+      </w:r>
+      <w:proofErr w:type="gramEnd"/>
+      <w:r>
+        <w:rPr>
+          <w:lang w:val="en-US"/>
+        </w:rPr>
+        <w:t>. Pick the main scenarios, related to the core value of the system.&gt;</w:t>
+      </w:r>
+    </w:p>
+    <w:p>
+      <w:pPr>
+        <w:rPr>
+          <w:lang w:val="en-US"/>
+        </w:rPr>
+      </w:pPr>
+      <w:r>
+        <w:rPr>
+          <w:lang w:val="en-US"/>
+        </w:rPr>
+        <w:t>&lt;The scenarios tell the story of the Personas in their lives, doing their daily/professional activities that are relevant to find the points of contact with the system under specification.</w:t>
+      </w:r>
+    </w:p>
+    <w:p>
+      <w:pPr>
+        <w:rPr>
+          <w:lang w:val="en-US"/>
+        </w:rPr>
+      </w:pPr>
+      <w:r>
+        <w:rPr>
+          <w:lang w:val="en-US"/>
+        </w:rPr>
+        <w:t xml:space="preserve">Scenarios are somewhat </w:t>
+      </w:r>
+      <w:proofErr w:type="spellStart"/>
+      <w:r>
+        <w:rPr>
+          <w:lang w:val="en-US"/>
+        </w:rPr>
+        <w:t>similiar</w:t>
+      </w:r>
+      <w:proofErr w:type="spellEnd"/>
+      <w:r>
+        <w:rPr>
+          <w:lang w:val="en-US"/>
+        </w:rPr>
+        <w:t xml:space="preserve"> to use cases (they have a goal and tell a story), but, unlike use cases, they capture a larger process, with activities that may not use the software. Scenarios don’t </w:t>
+      </w:r>
+      <w:proofErr w:type="gramStart"/>
+      <w:r>
+        <w:rPr>
+          <w:lang w:val="en-US"/>
+        </w:rPr>
+        <w:t>required</w:t>
+      </w:r>
+      <w:proofErr w:type="gramEnd"/>
+      <w:r>
+        <w:rPr>
+          <w:lang w:val="en-US"/>
+        </w:rPr>
+        <w:t xml:space="preserve"> a “template”, like the usual use cases description.&gt; </w:t>
+      </w:r>
+    </w:p>
+    <w:p>
+      <w:pPr>
+        <w:spacing w:before="240" w:after="240"/>
+      </w:pPr>
+      <w:r>
+        <w:rPr>
+          <w:lang w:val="en-US"/>
+        </w:rPr>
+        <w:t xml:space="preserve"> </w:t>
+      </w:r>
+      <w:r>
+        <w:t>Exemplo:  ver</w:t>
+      </w:r>
+      <w:hyperlink r:id="rId19">
+        <w:r>
+          <w:t xml:space="preserve"> </w:t>
+        </w:r>
+      </w:hyperlink>
+      <w:hyperlink r:id="rId20">
+        <w:r>
+          <w:rPr>
+            <w:color w:val="1155CC"/>
+            <w:u w:val="single"/>
+          </w:rPr>
           <w:t>secção 4.2 neste artigo</w:t>
         </w:r>
       </w:hyperlink>
       <w:r>
-        <w:t xml:space="preserve"> (open </w:t>
-      </w:r>
-      <w:proofErr w:type="spellStart"/>
-      <w:r>
-        <w:t>access</w:t>
-      </w:r>
-      <w:proofErr w:type="spellEnd"/>
-      <w:r>
-        <w:t>)] &gt;</w:t>
+        <w:t xml:space="preserve"> (open access)] &gt;</w:t>
       </w:r>
     </w:p>
     <w:p>
@@ -2188,34 +2603,33 @@
         <w:rPr>
           <w:rFonts w:ascii="Source Sans Pro" w:eastAsia="Source Sans Pro" w:hAnsi="Source Sans Pro" w:cs="Source Sans Pro"/>
         </w:rPr>
-        <w:t>Apresentar um plano indicativo para a implementação incremental da solução ao longo de várias iterações/</w:t>
-      </w:r>
-      <w:proofErr w:type="spellStart"/>
-      <w:r>
-        <w:rPr>
+        <w:t xml:space="preserve">Apresentar um plano indicativo para a implementação incremental da solução ao longo de várias iterações/releases, explicando as funcionalidades a atingir por </w:t>
+      </w:r>
+      <w:r>
+        <w:fldChar w:fldCharType="begin"/>
+      </w:r>
+      <w:r>
+        <w:instrText>HYPERLINK "https://www.atlassian.com/agile/project-management/epics-stories-themes"</w:instrText>
+      </w:r>
+      <w:r>
+        <w:fldChar w:fldCharType="separate"/>
+      </w:r>
+      <w:r>
+        <w:rPr>
+          <w:rStyle w:val="Hyperlink"/>
           <w:rFonts w:ascii="Source Sans Pro" w:eastAsia="Source Sans Pro" w:hAnsi="Source Sans Pro" w:cs="Source Sans Pro"/>
-        </w:rPr>
-        <w:t>releases</w:t>
-      </w:r>
-      <w:proofErr w:type="spellEnd"/>
-      <w:r>
-        <w:rPr>
+          <w:i/>
+        </w:rPr>
+        <w:t>epics</w:t>
+      </w:r>
+      <w:r>
+        <w:rPr>
+          <w:rStyle w:val="Hyperlink"/>
           <w:rFonts w:ascii="Source Sans Pro" w:eastAsia="Source Sans Pro" w:hAnsi="Source Sans Pro" w:cs="Source Sans Pro"/>
-        </w:rPr>
-        <w:t xml:space="preserve">, explicando as funcionalidades a atingir por </w:t>
-      </w:r>
-      <w:hyperlink r:id="rId19" w:history="1">
-        <w:proofErr w:type="spellStart"/>
-        <w:r>
-          <w:rPr>
-            <w:rStyle w:val="Hyperlink"/>
-            <w:rFonts w:ascii="Source Sans Pro" w:eastAsia="Source Sans Pro" w:hAnsi="Source Sans Pro" w:cs="Source Sans Pro"/>
-            <w:i/>
-          </w:rPr>
-          <w:t>epics</w:t>
-        </w:r>
-        <w:proofErr w:type="spellEnd"/>
-      </w:hyperlink>
+          <w:i/>
+        </w:rPr>
+        <w:fldChar w:fldCharType="end"/>
+      </w:r>
       <w:r>
         <w:rPr>
           <w:rFonts w:ascii="Source Sans Pro" w:eastAsia="Source Sans Pro" w:hAnsi="Source Sans Pro" w:cs="Source Sans Pro"/>
@@ -2318,7 +2732,6 @@
       </w:pPr>
       <w:bookmarkStart w:id="14" w:name="_Toc39943384"/>
       <w:r>
-        <w:lastRenderedPageBreak/>
         <w:t>Architecture notebook</w:t>
       </w:r>
       <w:bookmarkEnd w:id="14"/>
@@ -2799,7 +3212,6 @@
       </w:pPr>
       <w:bookmarkStart w:id="17" w:name="_Toc39943387"/>
       <w:r>
-        <w:lastRenderedPageBreak/>
         <w:t xml:space="preserve">Deployment </w:t>
       </w:r>
       <w:bookmarkEnd w:id="17"/>
@@ -2823,25 +3235,21 @@
       <w:r>
         <w:t>[Explicar a organização prevista da solução em termos configuração de produção (</w:t>
       </w:r>
-      <w:proofErr w:type="spellStart"/>
       <w:r>
         <w:rPr>
           <w:i/>
         </w:rPr>
         <w:t>deployment</w:t>
       </w:r>
-      <w:proofErr w:type="spellEnd"/>
       <w:r>
         <w:t xml:space="preserve">). Modelar num diagrama de </w:t>
       </w:r>
-      <w:proofErr w:type="spellStart"/>
       <w:r>
         <w:rPr>
           <w:i/>
         </w:rPr>
         <w:t>deployment</w:t>
       </w:r>
-      <w:proofErr w:type="spellEnd"/>
       <w:r>
         <w:t>]</w:t>
       </w:r>
@@ -2891,37 +3299,18 @@
         </w:pBdr>
       </w:pPr>
       <w:r>
-        <w:t xml:space="preserve">[Explicar a organização da API. Os </w:t>
-      </w:r>
-      <w:proofErr w:type="gramStart"/>
-      <w:r>
-        <w:t>detalhes</w:t>
-      </w:r>
-      <w:proofErr w:type="gramEnd"/>
-      <w:r>
-        <w:t xml:space="preserve"> detalhes/documentação dos métodos devem ficar numa solução </w:t>
-      </w:r>
-      <w:proofErr w:type="spellStart"/>
+        <w:t xml:space="preserve">[Explicar a organização da API. Os detalhes detalhes/documentação dos métodos devem ficar numa solução </w:t>
+      </w:r>
       <w:r>
         <w:rPr>
           <w:i/>
         </w:rPr>
         <w:t>hosted</w:t>
       </w:r>
-      <w:proofErr w:type="spellEnd"/>
-      <w:r>
-        <w:t xml:space="preserve"> de documentação de </w:t>
-      </w:r>
-      <w:proofErr w:type="spellStart"/>
-      <w:r>
-        <w:t>APIs</w:t>
-      </w:r>
-      <w:proofErr w:type="spellEnd"/>
-      <w:r>
-        <w:t xml:space="preserve">, como o </w:t>
-      </w:r>
-      <w:hyperlink r:id="rId20">
-        <w:proofErr w:type="spellStart"/>
+      <w:r>
+        <w:t xml:space="preserve"> de documentação de APIs, como o </w:t>
+      </w:r>
+      <w:hyperlink r:id="rId21">
         <w:r>
           <w:rPr>
             <w:color w:val="1155CC"/>
@@ -2929,37 +3318,15 @@
           </w:rPr>
           <w:t>Swagger</w:t>
         </w:r>
-        <w:proofErr w:type="spellEnd"/>
       </w:hyperlink>
       <w:r>
         <w:t xml:space="preserve">, </w:t>
       </w:r>
-      <w:proofErr w:type="spellStart"/>
-      <w:r>
-        <w:t>Postman</w:t>
-      </w:r>
-      <w:proofErr w:type="spellEnd"/>
-      <w:r>
-        <w:t xml:space="preserve"> </w:t>
-      </w:r>
-      <w:proofErr w:type="spellStart"/>
-      <w:r>
-        <w:t>documentation</w:t>
-      </w:r>
-      <w:proofErr w:type="spellEnd"/>
-      <w:r>
-        <w:t xml:space="preserve">, ou </w:t>
-      </w:r>
-      <w:r>
-        <w:t xml:space="preserve">incluída no próprio desenvolvimento (e.g.: </w:t>
-      </w:r>
-      <w:proofErr w:type="spellStart"/>
-      <w:r>
-        <w:t>maven</w:t>
-      </w:r>
-      <w:proofErr w:type="spellEnd"/>
-      <w:r>
-        <w:t xml:space="preserve"> site) </w:t>
+      <w:r>
+        <w:t xml:space="preserve">Postman documentation, ou </w:t>
+      </w:r>
+      <w:r>
+        <w:t xml:space="preserve">incluída no próprio desenvolvimento (e.g.: maven site) </w:t>
       </w:r>
     </w:p>
     <w:p>
@@ -2998,6 +3365,7 @@
         <w:rPr>
           <w:noProof/>
         </w:rPr>
+        <w:lastRenderedPageBreak/>
         <w:drawing>
           <wp:inline distT="0" distB="0" distL="0" distR="0" wp14:anchorId="0B746F78" wp14:editId="0CE4F543">
             <wp:extent cx="6120130" cy="1510030"/>
@@ -3014,7 +3382,7 @@
                     <pic:cNvPicPr/>
                   </pic:nvPicPr>
                   <pic:blipFill>
-                    <a:blip r:embed="rId21"/>
+                    <a:blip r:embed="rId22"/>
                     <a:stretch>
                       <a:fillRect/>
                     </a:stretch>
@@ -3123,10 +3491,10 @@
       </w:pPr>
     </w:p>
     <w:sectPr>
-      <w:headerReference w:type="default" r:id="rId22"/>
-      <w:footerReference w:type="even" r:id="rId23"/>
-      <w:footerReference w:type="default" r:id="rId24"/>
-      <w:footerReference w:type="first" r:id="rId25"/>
+      <w:headerReference w:type="default" r:id="rId23"/>
+      <w:footerReference w:type="even" r:id="rId24"/>
+      <w:footerReference w:type="default" r:id="rId25"/>
+      <w:footerReference w:type="first" r:id="rId26"/>
       <w:pgSz w:w="11906" w:h="16838" w:code="9"/>
       <w:pgMar w:top="1134" w:right="1021" w:bottom="1134" w:left="1247" w:header="680" w:footer="680" w:gutter="0"/>
       <w:cols w:space="720"/>
@@ -3274,7 +3642,6 @@
         <w:dataBinding w:prefixMappings="xmlns:ns0='http://purl.org/dc/elements/1.1/' xmlns:ns1='http://schemas.openxmlformats.org/package/2006/metadata/core-properties' " w:xpath="/ns1:coreProperties[1]/ns0:title[1]" w:storeItemID="{6C3C8BC8-F283-45AE-878A-BAB7291924A1}"/>
         <w:text/>
       </w:sdtPr>
-      <w:sdtEndPr/>
       <w:sdtContent>
         <w:r>
           <w:t>TQS Product Specs</w:t>
@@ -3312,7 +3679,6 @@
         <w:dataBinding w:prefixMappings="xmlns:ns0='http://purl.org/dc/elements/1.1/' xmlns:ns1='http://schemas.openxmlformats.org/package/2006/metadata/core-properties' " w:xpath="/ns1:coreProperties[1]/ns0:title[1]" w:storeItemID="{6C3C8BC8-F283-45AE-878A-BAB7291924A1}"/>
         <w:text/>
       </w:sdtPr>
-      <w:sdtEndPr/>
       <w:sdtContent>
         <w:r>
           <w:t>TQS Product Specs</w:t>
@@ -4221,6 +4587,118 @@
     </w:lvl>
   </w:abstractNum>
   <w:abstractNum w:abstractNumId="5" w15:restartNumberingAfterBreak="0">
+    <w:nsid w:val="0A756274"/>
+    <w:multiLevelType w:val="hybridMultilevel"/>
+    <w:tmpl w:val="2BA4AE06"/>
+    <w:lvl w:ilvl="0" w:tplc="E4E6CB42">
+      <w:numFmt w:val="bullet"/>
+      <w:lvlText w:val="-"/>
+      <w:lvlJc w:val="left"/>
+      <w:pPr>
+        <w:ind w:left="927" w:hanging="360"/>
+      </w:pPr>
+      <w:rPr>
+        <w:rFonts w:ascii="Arial Nova" w:eastAsia="Arial" w:hAnsi="Arial Nova" w:cs="Noto Sans" w:hint="default"/>
+      </w:rPr>
+    </w:lvl>
+    <w:lvl w:ilvl="1" w:tplc="08090003" w:tentative="1">
+      <w:start w:val="1"/>
+      <w:numFmt w:val="bullet"/>
+      <w:lvlText w:val="o"/>
+      <w:lvlJc w:val="left"/>
+      <w:pPr>
+        <w:ind w:left="1647" w:hanging="360"/>
+      </w:pPr>
+      <w:rPr>
+        <w:rFonts w:ascii="Courier New" w:hAnsi="Courier New" w:cs="Courier New" w:hint="default"/>
+      </w:rPr>
+    </w:lvl>
+    <w:lvl w:ilvl="2" w:tplc="08090005" w:tentative="1">
+      <w:start w:val="1"/>
+      <w:numFmt w:val="bullet"/>
+      <w:lvlText w:val=""/>
+      <w:lvlJc w:val="left"/>
+      <w:pPr>
+        <w:ind w:left="2367" w:hanging="360"/>
+      </w:pPr>
+      <w:rPr>
+        <w:rFonts w:ascii="Wingdings" w:hAnsi="Wingdings" w:hint="default"/>
+      </w:rPr>
+    </w:lvl>
+    <w:lvl w:ilvl="3" w:tplc="08090001" w:tentative="1">
+      <w:start w:val="1"/>
+      <w:numFmt w:val="bullet"/>
+      <w:lvlText w:val=""/>
+      <w:lvlJc w:val="left"/>
+      <w:pPr>
+        <w:ind w:left="3087" w:hanging="360"/>
+      </w:pPr>
+      <w:rPr>
+        <w:rFonts w:ascii="Symbol" w:hAnsi="Symbol" w:hint="default"/>
+      </w:rPr>
+    </w:lvl>
+    <w:lvl w:ilvl="4" w:tplc="08090003" w:tentative="1">
+      <w:start w:val="1"/>
+      <w:numFmt w:val="bullet"/>
+      <w:lvlText w:val="o"/>
+      <w:lvlJc w:val="left"/>
+      <w:pPr>
+        <w:ind w:left="3807" w:hanging="360"/>
+      </w:pPr>
+      <w:rPr>
+        <w:rFonts w:ascii="Courier New" w:hAnsi="Courier New" w:cs="Courier New" w:hint="default"/>
+      </w:rPr>
+    </w:lvl>
+    <w:lvl w:ilvl="5" w:tplc="08090005" w:tentative="1">
+      <w:start w:val="1"/>
+      <w:numFmt w:val="bullet"/>
+      <w:lvlText w:val=""/>
+      <w:lvlJc w:val="left"/>
+      <w:pPr>
+        <w:ind w:left="4527" w:hanging="360"/>
+      </w:pPr>
+      <w:rPr>
+        <w:rFonts w:ascii="Wingdings" w:hAnsi="Wingdings" w:hint="default"/>
+      </w:rPr>
+    </w:lvl>
+    <w:lvl w:ilvl="6" w:tplc="08090001" w:tentative="1">
+      <w:start w:val="1"/>
+      <w:numFmt w:val="bullet"/>
+      <w:lvlText w:val=""/>
+      <w:lvlJc w:val="left"/>
+      <w:pPr>
+        <w:ind w:left="5247" w:hanging="360"/>
+      </w:pPr>
+      <w:rPr>
+        <w:rFonts w:ascii="Symbol" w:hAnsi="Symbol" w:hint="default"/>
+      </w:rPr>
+    </w:lvl>
+    <w:lvl w:ilvl="7" w:tplc="08090003" w:tentative="1">
+      <w:start w:val="1"/>
+      <w:numFmt w:val="bullet"/>
+      <w:lvlText w:val="o"/>
+      <w:lvlJc w:val="left"/>
+      <w:pPr>
+        <w:ind w:left="5967" w:hanging="360"/>
+      </w:pPr>
+      <w:rPr>
+        <w:rFonts w:ascii="Courier New" w:hAnsi="Courier New" w:cs="Courier New" w:hint="default"/>
+      </w:rPr>
+    </w:lvl>
+    <w:lvl w:ilvl="8" w:tplc="08090005" w:tentative="1">
+      <w:start w:val="1"/>
+      <w:numFmt w:val="bullet"/>
+      <w:lvlText w:val=""/>
+      <w:lvlJc w:val="left"/>
+      <w:pPr>
+        <w:ind w:left="6687" w:hanging="360"/>
+      </w:pPr>
+      <w:rPr>
+        <w:rFonts w:ascii="Wingdings" w:hAnsi="Wingdings" w:hint="default"/>
+      </w:rPr>
+    </w:lvl>
+  </w:abstractNum>
+  <w:abstractNum w:abstractNumId="6" w15:restartNumberingAfterBreak="0">
     <w:nsid w:val="0AD23EFD"/>
     <w:multiLevelType w:val="multilevel"/>
     <w:tmpl w:val="864817E2"/>
@@ -4333,7 +4811,7 @@
       </w:rPr>
     </w:lvl>
   </w:abstractNum>
-  <w:abstractNum w:abstractNumId="6" w15:restartNumberingAfterBreak="0">
+  <w:abstractNum w:abstractNumId="7" w15:restartNumberingAfterBreak="0">
     <w:nsid w:val="0CDC066E"/>
     <w:multiLevelType w:val="multilevel"/>
     <w:tmpl w:val="23A8530C"/>
@@ -4446,7 +4924,7 @@
       </w:rPr>
     </w:lvl>
   </w:abstractNum>
-  <w:abstractNum w:abstractNumId="7" w15:restartNumberingAfterBreak="0">
+  <w:abstractNum w:abstractNumId="8" w15:restartNumberingAfterBreak="0">
     <w:nsid w:val="0FBD6BB7"/>
     <w:multiLevelType w:val="multilevel"/>
     <w:tmpl w:val="392800D6"/>
@@ -4559,7 +5037,7 @@
       </w:pPr>
     </w:lvl>
   </w:abstractNum>
-  <w:abstractNum w:abstractNumId="8" w15:restartNumberingAfterBreak="0">
+  <w:abstractNum w:abstractNumId="9" w15:restartNumberingAfterBreak="0">
     <w:nsid w:val="15D5394D"/>
     <w:multiLevelType w:val="multilevel"/>
     <w:tmpl w:val="1FD6C51A"/>
@@ -4672,7 +5150,7 @@
       </w:rPr>
     </w:lvl>
   </w:abstractNum>
-  <w:abstractNum w:abstractNumId="9" w15:restartNumberingAfterBreak="0">
+  <w:abstractNum w:abstractNumId="10" w15:restartNumberingAfterBreak="0">
     <w:nsid w:val="16527A71"/>
     <w:multiLevelType w:val="hybridMultilevel"/>
     <w:tmpl w:val="39386840"/>
@@ -4761,7 +5239,7 @@
       </w:pPr>
     </w:lvl>
   </w:abstractNum>
-  <w:abstractNum w:abstractNumId="10" w15:restartNumberingAfterBreak="0">
+  <w:abstractNum w:abstractNumId="11" w15:restartNumberingAfterBreak="0">
     <w:nsid w:val="1679481E"/>
     <w:multiLevelType w:val="hybridMultilevel"/>
     <w:tmpl w:val="DDF0E176"/>
@@ -4874,7 +5352,7 @@
       </w:rPr>
     </w:lvl>
   </w:abstractNum>
-  <w:abstractNum w:abstractNumId="11" w15:restartNumberingAfterBreak="0">
+  <w:abstractNum w:abstractNumId="12" w15:restartNumberingAfterBreak="0">
     <w:nsid w:val="1BF8316A"/>
     <w:multiLevelType w:val="hybridMultilevel"/>
     <w:tmpl w:val="F5F2F20C"/>
@@ -4963,7 +5441,7 @@
       </w:pPr>
     </w:lvl>
   </w:abstractNum>
-  <w:abstractNum w:abstractNumId="12" w15:restartNumberingAfterBreak="0">
+  <w:abstractNum w:abstractNumId="13" w15:restartNumberingAfterBreak="0">
     <w:nsid w:val="1E00193A"/>
     <w:multiLevelType w:val="hybridMultilevel"/>
     <w:tmpl w:val="E33AA5F6"/>
@@ -5076,7 +5554,7 @@
       </w:rPr>
     </w:lvl>
   </w:abstractNum>
-  <w:abstractNum w:abstractNumId="13" w15:restartNumberingAfterBreak="0">
+  <w:abstractNum w:abstractNumId="14" w15:restartNumberingAfterBreak="0">
     <w:nsid w:val="1F8D119D"/>
     <w:multiLevelType w:val="hybridMultilevel"/>
     <w:tmpl w:val="B5948BE8"/>
@@ -5189,7 +5667,7 @@
       </w:rPr>
     </w:lvl>
   </w:abstractNum>
-  <w:abstractNum w:abstractNumId="14" w15:restartNumberingAfterBreak="0">
+  <w:abstractNum w:abstractNumId="15" w15:restartNumberingAfterBreak="0">
     <w:nsid w:val="216561CE"/>
     <w:multiLevelType w:val="multilevel"/>
     <w:tmpl w:val="B96840CE"/>
@@ -5302,7 +5780,119 @@
       </w:rPr>
     </w:lvl>
   </w:abstractNum>
-  <w:abstractNum w:abstractNumId="15" w15:restartNumberingAfterBreak="0">
+  <w:abstractNum w:abstractNumId="16" w15:restartNumberingAfterBreak="0">
+    <w:nsid w:val="25AB5AA9"/>
+    <w:multiLevelType w:val="hybridMultilevel"/>
+    <w:tmpl w:val="92C87EE0"/>
+    <w:lvl w:ilvl="0" w:tplc="CEA2A9CC">
+      <w:numFmt w:val="bullet"/>
+      <w:lvlText w:val="-"/>
+      <w:lvlJc w:val="left"/>
+      <w:pPr>
+        <w:ind w:left="1062" w:hanging="360"/>
+      </w:pPr>
+      <w:rPr>
+        <w:rFonts w:ascii="Arial Nova" w:eastAsia="Arial" w:hAnsi="Arial Nova" w:cs="Noto Sans" w:hint="default"/>
+      </w:rPr>
+    </w:lvl>
+    <w:lvl w:ilvl="1" w:tplc="08090003" w:tentative="1">
+      <w:start w:val="1"/>
+      <w:numFmt w:val="bullet"/>
+      <w:lvlText w:val="o"/>
+      <w:lvlJc w:val="left"/>
+      <w:pPr>
+        <w:ind w:left="1782" w:hanging="360"/>
+      </w:pPr>
+      <w:rPr>
+        <w:rFonts w:ascii="Courier New" w:hAnsi="Courier New" w:cs="Courier New" w:hint="default"/>
+      </w:rPr>
+    </w:lvl>
+    <w:lvl w:ilvl="2" w:tplc="08090005" w:tentative="1">
+      <w:start w:val="1"/>
+      <w:numFmt w:val="bullet"/>
+      <w:lvlText w:val=""/>
+      <w:lvlJc w:val="left"/>
+      <w:pPr>
+        <w:ind w:left="2502" w:hanging="360"/>
+      </w:pPr>
+      <w:rPr>
+        <w:rFonts w:ascii="Wingdings" w:hAnsi="Wingdings" w:hint="default"/>
+      </w:rPr>
+    </w:lvl>
+    <w:lvl w:ilvl="3" w:tplc="08090001" w:tentative="1">
+      <w:start w:val="1"/>
+      <w:numFmt w:val="bullet"/>
+      <w:lvlText w:val=""/>
+      <w:lvlJc w:val="left"/>
+      <w:pPr>
+        <w:ind w:left="3222" w:hanging="360"/>
+      </w:pPr>
+      <w:rPr>
+        <w:rFonts w:ascii="Symbol" w:hAnsi="Symbol" w:hint="default"/>
+      </w:rPr>
+    </w:lvl>
+    <w:lvl w:ilvl="4" w:tplc="08090003" w:tentative="1">
+      <w:start w:val="1"/>
+      <w:numFmt w:val="bullet"/>
+      <w:lvlText w:val="o"/>
+      <w:lvlJc w:val="left"/>
+      <w:pPr>
+        <w:ind w:left="3942" w:hanging="360"/>
+      </w:pPr>
+      <w:rPr>
+        <w:rFonts w:ascii="Courier New" w:hAnsi="Courier New" w:cs="Courier New" w:hint="default"/>
+      </w:rPr>
+    </w:lvl>
+    <w:lvl w:ilvl="5" w:tplc="08090005" w:tentative="1">
+      <w:start w:val="1"/>
+      <w:numFmt w:val="bullet"/>
+      <w:lvlText w:val=""/>
+      <w:lvlJc w:val="left"/>
+      <w:pPr>
+        <w:ind w:left="4662" w:hanging="360"/>
+      </w:pPr>
+      <w:rPr>
+        <w:rFonts w:ascii="Wingdings" w:hAnsi="Wingdings" w:hint="default"/>
+      </w:rPr>
+    </w:lvl>
+    <w:lvl w:ilvl="6" w:tplc="08090001" w:tentative="1">
+      <w:start w:val="1"/>
+      <w:numFmt w:val="bullet"/>
+      <w:lvlText w:val=""/>
+      <w:lvlJc w:val="left"/>
+      <w:pPr>
+        <w:ind w:left="5382" w:hanging="360"/>
+      </w:pPr>
+      <w:rPr>
+        <w:rFonts w:ascii="Symbol" w:hAnsi="Symbol" w:hint="default"/>
+      </w:rPr>
+    </w:lvl>
+    <w:lvl w:ilvl="7" w:tplc="08090003" w:tentative="1">
+      <w:start w:val="1"/>
+      <w:numFmt w:val="bullet"/>
+      <w:lvlText w:val="o"/>
+      <w:lvlJc w:val="left"/>
+      <w:pPr>
+        <w:ind w:left="6102" w:hanging="360"/>
+      </w:pPr>
+      <w:rPr>
+        <w:rFonts w:ascii="Courier New" w:hAnsi="Courier New" w:cs="Courier New" w:hint="default"/>
+      </w:rPr>
+    </w:lvl>
+    <w:lvl w:ilvl="8" w:tplc="08090005" w:tentative="1">
+      <w:start w:val="1"/>
+      <w:numFmt w:val="bullet"/>
+      <w:lvlText w:val=""/>
+      <w:lvlJc w:val="left"/>
+      <w:pPr>
+        <w:ind w:left="6822" w:hanging="360"/>
+      </w:pPr>
+      <w:rPr>
+        <w:rFonts w:ascii="Wingdings" w:hAnsi="Wingdings" w:hint="default"/>
+      </w:rPr>
+    </w:lvl>
+  </w:abstractNum>
+  <w:abstractNum w:abstractNumId="17" w15:restartNumberingAfterBreak="0">
     <w:nsid w:val="298636BF"/>
     <w:multiLevelType w:val="hybridMultilevel"/>
     <w:tmpl w:val="132A7684"/>
@@ -5415,7 +6005,7 @@
       </w:rPr>
     </w:lvl>
   </w:abstractNum>
-  <w:abstractNum w:abstractNumId="16" w15:restartNumberingAfterBreak="0">
+  <w:abstractNum w:abstractNumId="18" w15:restartNumberingAfterBreak="0">
     <w:nsid w:val="2A93175A"/>
     <w:multiLevelType w:val="hybridMultilevel"/>
     <w:tmpl w:val="16C87292"/>
@@ -5528,7 +6118,7 @@
       </w:rPr>
     </w:lvl>
   </w:abstractNum>
-  <w:abstractNum w:abstractNumId="17" w15:restartNumberingAfterBreak="0">
+  <w:abstractNum w:abstractNumId="19" w15:restartNumberingAfterBreak="0">
     <w:nsid w:val="30E577B6"/>
     <w:multiLevelType w:val="hybridMultilevel"/>
     <w:tmpl w:val="CCA43418"/>
@@ -5617,7 +6207,7 @@
       </w:pPr>
     </w:lvl>
   </w:abstractNum>
-  <w:abstractNum w:abstractNumId="18" w15:restartNumberingAfterBreak="0">
+  <w:abstractNum w:abstractNumId="20" w15:restartNumberingAfterBreak="0">
     <w:nsid w:val="31C768AC"/>
     <w:multiLevelType w:val="hybridMultilevel"/>
     <w:tmpl w:val="D70EB42A"/>
@@ -5730,7 +6320,7 @@
       </w:rPr>
     </w:lvl>
   </w:abstractNum>
-  <w:abstractNum w:abstractNumId="19" w15:restartNumberingAfterBreak="0">
+  <w:abstractNum w:abstractNumId="21" w15:restartNumberingAfterBreak="0">
     <w:nsid w:val="33783EA2"/>
     <w:multiLevelType w:val="hybridMultilevel"/>
     <w:tmpl w:val="CCA43418"/>
@@ -5819,7 +6409,7 @@
       </w:pPr>
     </w:lvl>
   </w:abstractNum>
-  <w:abstractNum w:abstractNumId="20" w15:restartNumberingAfterBreak="0">
+  <w:abstractNum w:abstractNumId="22" w15:restartNumberingAfterBreak="0">
     <w:nsid w:val="3AA934E9"/>
     <w:multiLevelType w:val="hybridMultilevel"/>
     <w:tmpl w:val="35600C42"/>
@@ -5932,7 +6522,7 @@
       </w:rPr>
     </w:lvl>
   </w:abstractNum>
-  <w:abstractNum w:abstractNumId="21" w15:restartNumberingAfterBreak="0">
+  <w:abstractNum w:abstractNumId="23" w15:restartNumberingAfterBreak="0">
     <w:nsid w:val="3B532278"/>
     <w:multiLevelType w:val="hybridMultilevel"/>
     <w:tmpl w:val="426A5ECE"/>
@@ -6018,7 +6608,7 @@
       </w:pPr>
     </w:lvl>
   </w:abstractNum>
-  <w:abstractNum w:abstractNumId="22" w15:restartNumberingAfterBreak="0">
+  <w:abstractNum w:abstractNumId="24" w15:restartNumberingAfterBreak="0">
     <w:nsid w:val="41BB54CE"/>
     <w:multiLevelType w:val="hybridMultilevel"/>
     <w:tmpl w:val="408A6B4A"/>
@@ -6131,7 +6721,119 @@
       </w:rPr>
     </w:lvl>
   </w:abstractNum>
-  <w:abstractNum w:abstractNumId="23" w15:restartNumberingAfterBreak="0">
+  <w:abstractNum w:abstractNumId="25" w15:restartNumberingAfterBreak="0">
+    <w:nsid w:val="44C45FB8"/>
+    <w:multiLevelType w:val="hybridMultilevel"/>
+    <w:tmpl w:val="6A00E83E"/>
+    <w:lvl w:ilvl="0" w:tplc="3F7AAA86">
+      <w:numFmt w:val="bullet"/>
+      <w:lvlText w:val="-"/>
+      <w:lvlJc w:val="left"/>
+      <w:pPr>
+        <w:ind w:left="1347" w:hanging="360"/>
+      </w:pPr>
+      <w:rPr>
+        <w:rFonts w:ascii="Arial Nova" w:eastAsia="Arial" w:hAnsi="Arial Nova" w:cs="Noto Sans" w:hint="default"/>
+      </w:rPr>
+    </w:lvl>
+    <w:lvl w:ilvl="1" w:tplc="08090003" w:tentative="1">
+      <w:start w:val="1"/>
+      <w:numFmt w:val="bullet"/>
+      <w:lvlText w:val="o"/>
+      <w:lvlJc w:val="left"/>
+      <w:pPr>
+        <w:ind w:left="2067" w:hanging="360"/>
+      </w:pPr>
+      <w:rPr>
+        <w:rFonts w:ascii="Courier New" w:hAnsi="Courier New" w:cs="Courier New" w:hint="default"/>
+      </w:rPr>
+    </w:lvl>
+    <w:lvl w:ilvl="2" w:tplc="08090005" w:tentative="1">
+      <w:start w:val="1"/>
+      <w:numFmt w:val="bullet"/>
+      <w:lvlText w:val=""/>
+      <w:lvlJc w:val="left"/>
+      <w:pPr>
+        <w:ind w:left="2787" w:hanging="360"/>
+      </w:pPr>
+      <w:rPr>
+        <w:rFonts w:ascii="Wingdings" w:hAnsi="Wingdings" w:hint="default"/>
+      </w:rPr>
+    </w:lvl>
+    <w:lvl w:ilvl="3" w:tplc="08090001" w:tentative="1">
+      <w:start w:val="1"/>
+      <w:numFmt w:val="bullet"/>
+      <w:lvlText w:val=""/>
+      <w:lvlJc w:val="left"/>
+      <w:pPr>
+        <w:ind w:left="3507" w:hanging="360"/>
+      </w:pPr>
+      <w:rPr>
+        <w:rFonts w:ascii="Symbol" w:hAnsi="Symbol" w:hint="default"/>
+      </w:rPr>
+    </w:lvl>
+    <w:lvl w:ilvl="4" w:tplc="08090003" w:tentative="1">
+      <w:start w:val="1"/>
+      <w:numFmt w:val="bullet"/>
+      <w:lvlText w:val="o"/>
+      <w:lvlJc w:val="left"/>
+      <w:pPr>
+        <w:ind w:left="4227" w:hanging="360"/>
+      </w:pPr>
+      <w:rPr>
+        <w:rFonts w:ascii="Courier New" w:hAnsi="Courier New" w:cs="Courier New" w:hint="default"/>
+      </w:rPr>
+    </w:lvl>
+    <w:lvl w:ilvl="5" w:tplc="08090005" w:tentative="1">
+      <w:start w:val="1"/>
+      <w:numFmt w:val="bullet"/>
+      <w:lvlText w:val=""/>
+      <w:lvlJc w:val="left"/>
+      <w:pPr>
+        <w:ind w:left="4947" w:hanging="360"/>
+      </w:pPr>
+      <w:rPr>
+        <w:rFonts w:ascii="Wingdings" w:hAnsi="Wingdings" w:hint="default"/>
+      </w:rPr>
+    </w:lvl>
+    <w:lvl w:ilvl="6" w:tplc="08090001" w:tentative="1">
+      <w:start w:val="1"/>
+      <w:numFmt w:val="bullet"/>
+      <w:lvlText w:val=""/>
+      <w:lvlJc w:val="left"/>
+      <w:pPr>
+        <w:ind w:left="5667" w:hanging="360"/>
+      </w:pPr>
+      <w:rPr>
+        <w:rFonts w:ascii="Symbol" w:hAnsi="Symbol" w:hint="default"/>
+      </w:rPr>
+    </w:lvl>
+    <w:lvl w:ilvl="7" w:tplc="08090003" w:tentative="1">
+      <w:start w:val="1"/>
+      <w:numFmt w:val="bullet"/>
+      <w:lvlText w:val="o"/>
+      <w:lvlJc w:val="left"/>
+      <w:pPr>
+        <w:ind w:left="6387" w:hanging="360"/>
+      </w:pPr>
+      <w:rPr>
+        <w:rFonts w:ascii="Courier New" w:hAnsi="Courier New" w:cs="Courier New" w:hint="default"/>
+      </w:rPr>
+    </w:lvl>
+    <w:lvl w:ilvl="8" w:tplc="08090005" w:tentative="1">
+      <w:start w:val="1"/>
+      <w:numFmt w:val="bullet"/>
+      <w:lvlText w:val=""/>
+      <w:lvlJc w:val="left"/>
+      <w:pPr>
+        <w:ind w:left="7107" w:hanging="360"/>
+      </w:pPr>
+      <w:rPr>
+        <w:rFonts w:ascii="Wingdings" w:hAnsi="Wingdings" w:hint="default"/>
+      </w:rPr>
+    </w:lvl>
+  </w:abstractNum>
+  <w:abstractNum w:abstractNumId="26" w15:restartNumberingAfterBreak="0">
     <w:nsid w:val="465E5A68"/>
     <w:multiLevelType w:val="hybridMultilevel"/>
     <w:tmpl w:val="DB68B6A4"/>
@@ -6244,7 +6946,7 @@
       </w:rPr>
     </w:lvl>
   </w:abstractNum>
-  <w:abstractNum w:abstractNumId="24" w15:restartNumberingAfterBreak="0">
+  <w:abstractNum w:abstractNumId="27" w15:restartNumberingAfterBreak="0">
     <w:nsid w:val="4757236F"/>
     <w:multiLevelType w:val="hybridMultilevel"/>
     <w:tmpl w:val="777C4CCE"/>
@@ -6333,7 +7035,7 @@
       </w:pPr>
     </w:lvl>
   </w:abstractNum>
-  <w:abstractNum w:abstractNumId="25" w15:restartNumberingAfterBreak="0">
+  <w:abstractNum w:abstractNumId="28" w15:restartNumberingAfterBreak="0">
     <w:nsid w:val="4BC17D1F"/>
     <w:multiLevelType w:val="hybridMultilevel"/>
     <w:tmpl w:val="E32239B0"/>
@@ -6446,7 +7148,7 @@
       </w:rPr>
     </w:lvl>
   </w:abstractNum>
-  <w:abstractNum w:abstractNumId="26" w15:restartNumberingAfterBreak="0">
+  <w:abstractNum w:abstractNumId="29" w15:restartNumberingAfterBreak="0">
     <w:nsid w:val="4FBD561C"/>
     <w:multiLevelType w:val="multilevel"/>
     <w:tmpl w:val="ED9C3B20"/>
@@ -6560,7 +7262,7 @@
       </w:rPr>
     </w:lvl>
   </w:abstractNum>
-  <w:abstractNum w:abstractNumId="27" w15:restartNumberingAfterBreak="0">
+  <w:abstractNum w:abstractNumId="30" w15:restartNumberingAfterBreak="0">
     <w:nsid w:val="503F499F"/>
     <w:multiLevelType w:val="hybridMultilevel"/>
     <w:tmpl w:val="5EF07C40"/>
@@ -6649,7 +7351,7 @@
       </w:pPr>
     </w:lvl>
   </w:abstractNum>
-  <w:abstractNum w:abstractNumId="28" w15:restartNumberingAfterBreak="0">
+  <w:abstractNum w:abstractNumId="31" w15:restartNumberingAfterBreak="0">
     <w:nsid w:val="51F26488"/>
     <w:multiLevelType w:val="hybridMultilevel"/>
     <w:tmpl w:val="DE088818"/>
@@ -6735,7 +7437,7 @@
       </w:pPr>
     </w:lvl>
   </w:abstractNum>
-  <w:abstractNum w:abstractNumId="29" w15:restartNumberingAfterBreak="0">
+  <w:abstractNum w:abstractNumId="32" w15:restartNumberingAfterBreak="0">
     <w:nsid w:val="53CF7D6D"/>
     <w:multiLevelType w:val="hybridMultilevel"/>
     <w:tmpl w:val="64881B74"/>
@@ -6824,7 +7526,7 @@
       </w:pPr>
     </w:lvl>
   </w:abstractNum>
-  <w:abstractNum w:abstractNumId="30" w15:restartNumberingAfterBreak="0">
+  <w:abstractNum w:abstractNumId="33" w15:restartNumberingAfterBreak="0">
     <w:nsid w:val="5FE94624"/>
     <w:multiLevelType w:val="hybridMultilevel"/>
     <w:tmpl w:val="2BFA9B90"/>
@@ -6937,7 +7639,119 @@
       </w:rPr>
     </w:lvl>
   </w:abstractNum>
-  <w:abstractNum w:abstractNumId="31" w15:restartNumberingAfterBreak="0">
+  <w:abstractNum w:abstractNumId="34" w15:restartNumberingAfterBreak="0">
+    <w:nsid w:val="61042E96"/>
+    <w:multiLevelType w:val="hybridMultilevel"/>
+    <w:tmpl w:val="8DECF952"/>
+    <w:lvl w:ilvl="0" w:tplc="D0C8255C">
+      <w:numFmt w:val="bullet"/>
+      <w:lvlText w:val="-"/>
+      <w:lvlJc w:val="left"/>
+      <w:pPr>
+        <w:ind w:left="1122" w:hanging="360"/>
+      </w:pPr>
+      <w:rPr>
+        <w:rFonts w:ascii="Arial Nova" w:eastAsia="Arial" w:hAnsi="Arial Nova" w:cs="Noto Sans" w:hint="default"/>
+      </w:rPr>
+    </w:lvl>
+    <w:lvl w:ilvl="1" w:tplc="08090003" w:tentative="1">
+      <w:start w:val="1"/>
+      <w:numFmt w:val="bullet"/>
+      <w:lvlText w:val="o"/>
+      <w:lvlJc w:val="left"/>
+      <w:pPr>
+        <w:ind w:left="1842" w:hanging="360"/>
+      </w:pPr>
+      <w:rPr>
+        <w:rFonts w:ascii="Courier New" w:hAnsi="Courier New" w:cs="Courier New" w:hint="default"/>
+      </w:rPr>
+    </w:lvl>
+    <w:lvl w:ilvl="2" w:tplc="08090005" w:tentative="1">
+      <w:start w:val="1"/>
+      <w:numFmt w:val="bullet"/>
+      <w:lvlText w:val=""/>
+      <w:lvlJc w:val="left"/>
+      <w:pPr>
+        <w:ind w:left="2562" w:hanging="360"/>
+      </w:pPr>
+      <w:rPr>
+        <w:rFonts w:ascii="Wingdings" w:hAnsi="Wingdings" w:hint="default"/>
+      </w:rPr>
+    </w:lvl>
+    <w:lvl w:ilvl="3" w:tplc="08090001" w:tentative="1">
+      <w:start w:val="1"/>
+      <w:numFmt w:val="bullet"/>
+      <w:lvlText w:val=""/>
+      <w:lvlJc w:val="left"/>
+      <w:pPr>
+        <w:ind w:left="3282" w:hanging="360"/>
+      </w:pPr>
+      <w:rPr>
+        <w:rFonts w:ascii="Symbol" w:hAnsi="Symbol" w:hint="default"/>
+      </w:rPr>
+    </w:lvl>
+    <w:lvl w:ilvl="4" w:tplc="08090003" w:tentative="1">
+      <w:start w:val="1"/>
+      <w:numFmt w:val="bullet"/>
+      <w:lvlText w:val="o"/>
+      <w:lvlJc w:val="left"/>
+      <w:pPr>
+        <w:ind w:left="4002" w:hanging="360"/>
+      </w:pPr>
+      <w:rPr>
+        <w:rFonts w:ascii="Courier New" w:hAnsi="Courier New" w:cs="Courier New" w:hint="default"/>
+      </w:rPr>
+    </w:lvl>
+    <w:lvl w:ilvl="5" w:tplc="08090005" w:tentative="1">
+      <w:start w:val="1"/>
+      <w:numFmt w:val="bullet"/>
+      <w:lvlText w:val=""/>
+      <w:lvlJc w:val="left"/>
+      <w:pPr>
+        <w:ind w:left="4722" w:hanging="360"/>
+      </w:pPr>
+      <w:rPr>
+        <w:rFonts w:ascii="Wingdings" w:hAnsi="Wingdings" w:hint="default"/>
+      </w:rPr>
+    </w:lvl>
+    <w:lvl w:ilvl="6" w:tplc="08090001" w:tentative="1">
+      <w:start w:val="1"/>
+      <w:numFmt w:val="bullet"/>
+      <w:lvlText w:val=""/>
+      <w:lvlJc w:val="left"/>
+      <w:pPr>
+        <w:ind w:left="5442" w:hanging="360"/>
+      </w:pPr>
+      <w:rPr>
+        <w:rFonts w:ascii="Symbol" w:hAnsi="Symbol" w:hint="default"/>
+      </w:rPr>
+    </w:lvl>
+    <w:lvl w:ilvl="7" w:tplc="08090003" w:tentative="1">
+      <w:start w:val="1"/>
+      <w:numFmt w:val="bullet"/>
+      <w:lvlText w:val="o"/>
+      <w:lvlJc w:val="left"/>
+      <w:pPr>
+        <w:ind w:left="6162" w:hanging="360"/>
+      </w:pPr>
+      <w:rPr>
+        <w:rFonts w:ascii="Courier New" w:hAnsi="Courier New" w:cs="Courier New" w:hint="default"/>
+      </w:rPr>
+    </w:lvl>
+    <w:lvl w:ilvl="8" w:tplc="08090005" w:tentative="1">
+      <w:start w:val="1"/>
+      <w:numFmt w:val="bullet"/>
+      <w:lvlText w:val=""/>
+      <w:lvlJc w:val="left"/>
+      <w:pPr>
+        <w:ind w:left="6882" w:hanging="360"/>
+      </w:pPr>
+      <w:rPr>
+        <w:rFonts w:ascii="Wingdings" w:hAnsi="Wingdings" w:hint="default"/>
+      </w:rPr>
+    </w:lvl>
+  </w:abstractNum>
+  <w:abstractNum w:abstractNumId="35" w15:restartNumberingAfterBreak="0">
     <w:nsid w:val="61542A8F"/>
     <w:multiLevelType w:val="multilevel"/>
     <w:tmpl w:val="08160025"/>
@@ -7032,7 +7846,7 @@
       </w:pPr>
     </w:lvl>
   </w:abstractNum>
-  <w:abstractNum w:abstractNumId="32" w15:restartNumberingAfterBreak="0">
+  <w:abstractNum w:abstractNumId="36" w15:restartNumberingAfterBreak="0">
     <w:nsid w:val="66C73221"/>
     <w:multiLevelType w:val="multilevel"/>
     <w:tmpl w:val="915871D4"/>
@@ -7145,7 +7959,7 @@
       </w:rPr>
     </w:lvl>
   </w:abstractNum>
-  <w:abstractNum w:abstractNumId="33" w15:restartNumberingAfterBreak="0">
+  <w:abstractNum w:abstractNumId="37" w15:restartNumberingAfterBreak="0">
     <w:nsid w:val="683754DE"/>
     <w:multiLevelType w:val="hybridMultilevel"/>
     <w:tmpl w:val="D38ADEEE"/>
@@ -7235,7 +8049,7 @@
       </w:pPr>
     </w:lvl>
   </w:abstractNum>
-  <w:abstractNum w:abstractNumId="34" w15:restartNumberingAfterBreak="0">
+  <w:abstractNum w:abstractNumId="38" w15:restartNumberingAfterBreak="0">
     <w:nsid w:val="69831447"/>
     <w:multiLevelType w:val="hybridMultilevel"/>
     <w:tmpl w:val="266ED088"/>
@@ -7348,7 +8162,7 @@
       </w:rPr>
     </w:lvl>
   </w:abstractNum>
-  <w:abstractNum w:abstractNumId="35" w15:restartNumberingAfterBreak="0">
+  <w:abstractNum w:abstractNumId="39" w15:restartNumberingAfterBreak="0">
     <w:nsid w:val="6AE762C7"/>
     <w:multiLevelType w:val="multilevel"/>
     <w:tmpl w:val="ED9C3B20"/>
@@ -7462,7 +8276,7 @@
       </w:rPr>
     </w:lvl>
   </w:abstractNum>
-  <w:abstractNum w:abstractNumId="36" w15:restartNumberingAfterBreak="0">
+  <w:abstractNum w:abstractNumId="40" w15:restartNumberingAfterBreak="0">
     <w:nsid w:val="6D5B057F"/>
     <w:multiLevelType w:val="hybridMultilevel"/>
     <w:tmpl w:val="F372129A"/>
@@ -7548,7 +8362,7 @@
       </w:pPr>
     </w:lvl>
   </w:abstractNum>
-  <w:abstractNum w:abstractNumId="37" w15:restartNumberingAfterBreak="0">
+  <w:abstractNum w:abstractNumId="41" w15:restartNumberingAfterBreak="0">
     <w:nsid w:val="71BE4A91"/>
     <w:multiLevelType w:val="hybridMultilevel"/>
     <w:tmpl w:val="CB1699AE"/>
@@ -7634,7 +8448,343 @@
       </w:pPr>
     </w:lvl>
   </w:abstractNum>
-  <w:abstractNum w:abstractNumId="38" w15:restartNumberingAfterBreak="0">
+  <w:abstractNum w:abstractNumId="42" w15:restartNumberingAfterBreak="0">
+    <w:nsid w:val="729D3E65"/>
+    <w:multiLevelType w:val="hybridMultilevel"/>
+    <w:tmpl w:val="3B6854B8"/>
+    <w:lvl w:ilvl="0" w:tplc="FD962D38">
+      <w:numFmt w:val="bullet"/>
+      <w:lvlText w:val=""/>
+      <w:lvlJc w:val="left"/>
+      <w:pPr>
+        <w:ind w:left="1062" w:hanging="360"/>
+      </w:pPr>
+      <w:rPr>
+        <w:rFonts w:ascii="Wingdings" w:eastAsia="Arial" w:hAnsi="Wingdings" w:cs="Noto Sans" w:hint="default"/>
+      </w:rPr>
+    </w:lvl>
+    <w:lvl w:ilvl="1" w:tplc="08090003" w:tentative="1">
+      <w:start w:val="1"/>
+      <w:numFmt w:val="bullet"/>
+      <w:lvlText w:val="o"/>
+      <w:lvlJc w:val="left"/>
+      <w:pPr>
+        <w:ind w:left="1782" w:hanging="360"/>
+      </w:pPr>
+      <w:rPr>
+        <w:rFonts w:ascii="Courier New" w:hAnsi="Courier New" w:cs="Courier New" w:hint="default"/>
+      </w:rPr>
+    </w:lvl>
+    <w:lvl w:ilvl="2" w:tplc="08090005" w:tentative="1">
+      <w:start w:val="1"/>
+      <w:numFmt w:val="bullet"/>
+      <w:lvlText w:val=""/>
+      <w:lvlJc w:val="left"/>
+      <w:pPr>
+        <w:ind w:left="2502" w:hanging="360"/>
+      </w:pPr>
+      <w:rPr>
+        <w:rFonts w:ascii="Wingdings" w:hAnsi="Wingdings" w:hint="default"/>
+      </w:rPr>
+    </w:lvl>
+    <w:lvl w:ilvl="3" w:tplc="08090001" w:tentative="1">
+      <w:start w:val="1"/>
+      <w:numFmt w:val="bullet"/>
+      <w:lvlText w:val=""/>
+      <w:lvlJc w:val="left"/>
+      <w:pPr>
+        <w:ind w:left="3222" w:hanging="360"/>
+      </w:pPr>
+      <w:rPr>
+        <w:rFonts w:ascii="Symbol" w:hAnsi="Symbol" w:hint="default"/>
+      </w:rPr>
+    </w:lvl>
+    <w:lvl w:ilvl="4" w:tplc="08090003" w:tentative="1">
+      <w:start w:val="1"/>
+      <w:numFmt w:val="bullet"/>
+      <w:lvlText w:val="o"/>
+      <w:lvlJc w:val="left"/>
+      <w:pPr>
+        <w:ind w:left="3942" w:hanging="360"/>
+      </w:pPr>
+      <w:rPr>
+        <w:rFonts w:ascii="Courier New" w:hAnsi="Courier New" w:cs="Courier New" w:hint="default"/>
+      </w:rPr>
+    </w:lvl>
+    <w:lvl w:ilvl="5" w:tplc="08090005" w:tentative="1">
+      <w:start w:val="1"/>
+      <w:numFmt w:val="bullet"/>
+      <w:lvlText w:val=""/>
+      <w:lvlJc w:val="left"/>
+      <w:pPr>
+        <w:ind w:left="4662" w:hanging="360"/>
+      </w:pPr>
+      <w:rPr>
+        <w:rFonts w:ascii="Wingdings" w:hAnsi="Wingdings" w:hint="default"/>
+      </w:rPr>
+    </w:lvl>
+    <w:lvl w:ilvl="6" w:tplc="08090001" w:tentative="1">
+      <w:start w:val="1"/>
+      <w:numFmt w:val="bullet"/>
+      <w:lvlText w:val=""/>
+      <w:lvlJc w:val="left"/>
+      <w:pPr>
+        <w:ind w:left="5382" w:hanging="360"/>
+      </w:pPr>
+      <w:rPr>
+        <w:rFonts w:ascii="Symbol" w:hAnsi="Symbol" w:hint="default"/>
+      </w:rPr>
+    </w:lvl>
+    <w:lvl w:ilvl="7" w:tplc="08090003" w:tentative="1">
+      <w:start w:val="1"/>
+      <w:numFmt w:val="bullet"/>
+      <w:lvlText w:val="o"/>
+      <w:lvlJc w:val="left"/>
+      <w:pPr>
+        <w:ind w:left="6102" w:hanging="360"/>
+      </w:pPr>
+      <w:rPr>
+        <w:rFonts w:ascii="Courier New" w:hAnsi="Courier New" w:cs="Courier New" w:hint="default"/>
+      </w:rPr>
+    </w:lvl>
+    <w:lvl w:ilvl="8" w:tplc="08090005" w:tentative="1">
+      <w:start w:val="1"/>
+      <w:numFmt w:val="bullet"/>
+      <w:lvlText w:val=""/>
+      <w:lvlJc w:val="left"/>
+      <w:pPr>
+        <w:ind w:left="6822" w:hanging="360"/>
+      </w:pPr>
+      <w:rPr>
+        <w:rFonts w:ascii="Wingdings" w:hAnsi="Wingdings" w:hint="default"/>
+      </w:rPr>
+    </w:lvl>
+  </w:abstractNum>
+  <w:abstractNum w:abstractNumId="43" w15:restartNumberingAfterBreak="0">
+    <w:nsid w:val="73623D5B"/>
+    <w:multiLevelType w:val="hybridMultilevel"/>
+    <w:tmpl w:val="6512F992"/>
+    <w:lvl w:ilvl="0" w:tplc="6BF8727C">
+      <w:numFmt w:val="bullet"/>
+      <w:lvlText w:val="-"/>
+      <w:lvlJc w:val="left"/>
+      <w:pPr>
+        <w:ind w:left="1062" w:hanging="360"/>
+      </w:pPr>
+      <w:rPr>
+        <w:rFonts w:ascii="Arial Nova" w:eastAsia="Arial" w:hAnsi="Arial Nova" w:cs="Noto Sans" w:hint="default"/>
+      </w:rPr>
+    </w:lvl>
+    <w:lvl w:ilvl="1" w:tplc="08090003" w:tentative="1">
+      <w:start w:val="1"/>
+      <w:numFmt w:val="bullet"/>
+      <w:lvlText w:val="o"/>
+      <w:lvlJc w:val="left"/>
+      <w:pPr>
+        <w:ind w:left="1782" w:hanging="360"/>
+      </w:pPr>
+      <w:rPr>
+        <w:rFonts w:ascii="Courier New" w:hAnsi="Courier New" w:cs="Courier New" w:hint="default"/>
+      </w:rPr>
+    </w:lvl>
+    <w:lvl w:ilvl="2" w:tplc="08090005" w:tentative="1">
+      <w:start w:val="1"/>
+      <w:numFmt w:val="bullet"/>
+      <w:lvlText w:val=""/>
+      <w:lvlJc w:val="left"/>
+      <w:pPr>
+        <w:ind w:left="2502" w:hanging="360"/>
+      </w:pPr>
+      <w:rPr>
+        <w:rFonts w:ascii="Wingdings" w:hAnsi="Wingdings" w:hint="default"/>
+      </w:rPr>
+    </w:lvl>
+    <w:lvl w:ilvl="3" w:tplc="08090001" w:tentative="1">
+      <w:start w:val="1"/>
+      <w:numFmt w:val="bullet"/>
+      <w:lvlText w:val=""/>
+      <w:lvlJc w:val="left"/>
+      <w:pPr>
+        <w:ind w:left="3222" w:hanging="360"/>
+      </w:pPr>
+      <w:rPr>
+        <w:rFonts w:ascii="Symbol" w:hAnsi="Symbol" w:hint="default"/>
+      </w:rPr>
+    </w:lvl>
+    <w:lvl w:ilvl="4" w:tplc="08090003" w:tentative="1">
+      <w:start w:val="1"/>
+      <w:numFmt w:val="bullet"/>
+      <w:lvlText w:val="o"/>
+      <w:lvlJc w:val="left"/>
+      <w:pPr>
+        <w:ind w:left="3942" w:hanging="360"/>
+      </w:pPr>
+      <w:rPr>
+        <w:rFonts w:ascii="Courier New" w:hAnsi="Courier New" w:cs="Courier New" w:hint="default"/>
+      </w:rPr>
+    </w:lvl>
+    <w:lvl w:ilvl="5" w:tplc="08090005" w:tentative="1">
+      <w:start w:val="1"/>
+      <w:numFmt w:val="bullet"/>
+      <w:lvlText w:val=""/>
+      <w:lvlJc w:val="left"/>
+      <w:pPr>
+        <w:ind w:left="4662" w:hanging="360"/>
+      </w:pPr>
+      <w:rPr>
+        <w:rFonts w:ascii="Wingdings" w:hAnsi="Wingdings" w:hint="default"/>
+      </w:rPr>
+    </w:lvl>
+    <w:lvl w:ilvl="6" w:tplc="08090001" w:tentative="1">
+      <w:start w:val="1"/>
+      <w:numFmt w:val="bullet"/>
+      <w:lvlText w:val=""/>
+      <w:lvlJc w:val="left"/>
+      <w:pPr>
+        <w:ind w:left="5382" w:hanging="360"/>
+      </w:pPr>
+      <w:rPr>
+        <w:rFonts w:ascii="Symbol" w:hAnsi="Symbol" w:hint="default"/>
+      </w:rPr>
+    </w:lvl>
+    <w:lvl w:ilvl="7" w:tplc="08090003" w:tentative="1">
+      <w:start w:val="1"/>
+      <w:numFmt w:val="bullet"/>
+      <w:lvlText w:val="o"/>
+      <w:lvlJc w:val="left"/>
+      <w:pPr>
+        <w:ind w:left="6102" w:hanging="360"/>
+      </w:pPr>
+      <w:rPr>
+        <w:rFonts w:ascii="Courier New" w:hAnsi="Courier New" w:cs="Courier New" w:hint="default"/>
+      </w:rPr>
+    </w:lvl>
+    <w:lvl w:ilvl="8" w:tplc="08090005" w:tentative="1">
+      <w:start w:val="1"/>
+      <w:numFmt w:val="bullet"/>
+      <w:lvlText w:val=""/>
+      <w:lvlJc w:val="left"/>
+      <w:pPr>
+        <w:ind w:left="6822" w:hanging="360"/>
+      </w:pPr>
+      <w:rPr>
+        <w:rFonts w:ascii="Wingdings" w:hAnsi="Wingdings" w:hint="default"/>
+      </w:rPr>
+    </w:lvl>
+  </w:abstractNum>
+  <w:abstractNum w:abstractNumId="44" w15:restartNumberingAfterBreak="0">
+    <w:nsid w:val="749F3736"/>
+    <w:multiLevelType w:val="hybridMultilevel"/>
+    <w:tmpl w:val="4106F3E8"/>
+    <w:lvl w:ilvl="0" w:tplc="908482C4">
+      <w:numFmt w:val="bullet"/>
+      <w:lvlText w:val=""/>
+      <w:lvlJc w:val="left"/>
+      <w:pPr>
+        <w:ind w:left="927" w:hanging="360"/>
+      </w:pPr>
+      <w:rPr>
+        <w:rFonts w:ascii="Wingdings" w:eastAsia="Arial" w:hAnsi="Wingdings" w:cs="Noto Sans" w:hint="default"/>
+      </w:rPr>
+    </w:lvl>
+    <w:lvl w:ilvl="1" w:tplc="08090003" w:tentative="1">
+      <w:start w:val="1"/>
+      <w:numFmt w:val="bullet"/>
+      <w:lvlText w:val="o"/>
+      <w:lvlJc w:val="left"/>
+      <w:pPr>
+        <w:ind w:left="1647" w:hanging="360"/>
+      </w:pPr>
+      <w:rPr>
+        <w:rFonts w:ascii="Courier New" w:hAnsi="Courier New" w:cs="Courier New" w:hint="default"/>
+      </w:rPr>
+    </w:lvl>
+    <w:lvl w:ilvl="2" w:tplc="08090005" w:tentative="1">
+      <w:start w:val="1"/>
+      <w:numFmt w:val="bullet"/>
+      <w:lvlText w:val=""/>
+      <w:lvlJc w:val="left"/>
+      <w:pPr>
+        <w:ind w:left="2367" w:hanging="360"/>
+      </w:pPr>
+      <w:rPr>
+        <w:rFonts w:ascii="Wingdings" w:hAnsi="Wingdings" w:hint="default"/>
+      </w:rPr>
+    </w:lvl>
+    <w:lvl w:ilvl="3" w:tplc="08090001" w:tentative="1">
+      <w:start w:val="1"/>
+      <w:numFmt w:val="bullet"/>
+      <w:lvlText w:val=""/>
+      <w:lvlJc w:val="left"/>
+      <w:pPr>
+        <w:ind w:left="3087" w:hanging="360"/>
+      </w:pPr>
+      <w:rPr>
+        <w:rFonts w:ascii="Symbol" w:hAnsi="Symbol" w:hint="default"/>
+      </w:rPr>
+    </w:lvl>
+    <w:lvl w:ilvl="4" w:tplc="08090003" w:tentative="1">
+      <w:start w:val="1"/>
+      <w:numFmt w:val="bullet"/>
+      <w:lvlText w:val="o"/>
+      <w:lvlJc w:val="left"/>
+      <w:pPr>
+        <w:ind w:left="3807" w:hanging="360"/>
+      </w:pPr>
+      <w:rPr>
+        <w:rFonts w:ascii="Courier New" w:hAnsi="Courier New" w:cs="Courier New" w:hint="default"/>
+      </w:rPr>
+    </w:lvl>
+    <w:lvl w:ilvl="5" w:tplc="08090005" w:tentative="1">
+      <w:start w:val="1"/>
+      <w:numFmt w:val="bullet"/>
+      <w:lvlText w:val=""/>
+      <w:lvlJc w:val="left"/>
+      <w:pPr>
+        <w:ind w:left="4527" w:hanging="360"/>
+      </w:pPr>
+      <w:rPr>
+        <w:rFonts w:ascii="Wingdings" w:hAnsi="Wingdings" w:hint="default"/>
+      </w:rPr>
+    </w:lvl>
+    <w:lvl w:ilvl="6" w:tplc="08090001" w:tentative="1">
+      <w:start w:val="1"/>
+      <w:numFmt w:val="bullet"/>
+      <w:lvlText w:val=""/>
+      <w:lvlJc w:val="left"/>
+      <w:pPr>
+        <w:ind w:left="5247" w:hanging="360"/>
+      </w:pPr>
+      <w:rPr>
+        <w:rFonts w:ascii="Symbol" w:hAnsi="Symbol" w:hint="default"/>
+      </w:rPr>
+    </w:lvl>
+    <w:lvl w:ilvl="7" w:tplc="08090003" w:tentative="1">
+      <w:start w:val="1"/>
+      <w:numFmt w:val="bullet"/>
+      <w:lvlText w:val="o"/>
+      <w:lvlJc w:val="left"/>
+      <w:pPr>
+        <w:ind w:left="5967" w:hanging="360"/>
+      </w:pPr>
+      <w:rPr>
+        <w:rFonts w:ascii="Courier New" w:hAnsi="Courier New" w:cs="Courier New" w:hint="default"/>
+      </w:rPr>
+    </w:lvl>
+    <w:lvl w:ilvl="8" w:tplc="08090005" w:tentative="1">
+      <w:start w:val="1"/>
+      <w:numFmt w:val="bullet"/>
+      <w:lvlText w:val=""/>
+      <w:lvlJc w:val="left"/>
+      <w:pPr>
+        <w:ind w:left="6687" w:hanging="360"/>
+      </w:pPr>
+      <w:rPr>
+        <w:rFonts w:ascii="Wingdings" w:hAnsi="Wingdings" w:hint="default"/>
+      </w:rPr>
+    </w:lvl>
+  </w:abstractNum>
+  <w:abstractNum w:abstractNumId="45" w15:restartNumberingAfterBreak="0">
     <w:nsid w:val="7D3F2B7E"/>
     <w:multiLevelType w:val="multilevel"/>
     <w:tmpl w:val="68C84408"/>
@@ -7747,7 +8897,7 @@
       </w:rPr>
     </w:lvl>
   </w:abstractNum>
-  <w:abstractNum w:abstractNumId="39" w15:restartNumberingAfterBreak="0">
+  <w:abstractNum w:abstractNumId="46" w15:restartNumberingAfterBreak="0">
     <w:nsid w:val="7E8E57C7"/>
     <w:multiLevelType w:val="hybridMultilevel"/>
     <w:tmpl w:val="7BE20780"/>
@@ -7861,130 +9011,151 @@
     </w:lvl>
   </w:abstractNum>
   <w:num w:numId="1" w16cid:durableId="193886891">
-    <w:abstractNumId w:val="6"/>
+    <w:abstractNumId w:val="7"/>
   </w:num>
   <w:num w:numId="2" w16cid:durableId="1300263466">
-    <w:abstractNumId w:val="33"/>
+    <w:abstractNumId w:val="37"/>
   </w:num>
   <w:num w:numId="3" w16cid:durableId="1748917307">
-    <w:abstractNumId w:val="26"/>
+    <w:abstractNumId w:val="29"/>
   </w:num>
   <w:num w:numId="4" w16cid:durableId="1425489563">
-    <w:abstractNumId w:val="14"/>
+    <w:abstractNumId w:val="15"/>
   </w:num>
   <w:num w:numId="5" w16cid:durableId="1262034404">
-    <w:abstractNumId w:val="38"/>
+    <w:abstractNumId w:val="45"/>
   </w:num>
   <w:num w:numId="6" w16cid:durableId="1819611664">
     <w:abstractNumId w:val="0"/>
   </w:num>
   <w:num w:numId="7" w16cid:durableId="227300466">
-    <w:abstractNumId w:val="37"/>
+    <w:abstractNumId w:val="41"/>
   </w:num>
   <w:num w:numId="8" w16cid:durableId="759062649">
-    <w:abstractNumId w:val="35"/>
+    <w:abstractNumId w:val="39"/>
   </w:num>
   <w:num w:numId="9" w16cid:durableId="1382097511">
-    <w:abstractNumId w:val="39"/>
+    <w:abstractNumId w:val="46"/>
   </w:num>
   <w:num w:numId="10" w16cid:durableId="731777428">
-    <w:abstractNumId w:val="28"/>
+    <w:abstractNumId w:val="31"/>
   </w:num>
   <w:num w:numId="11" w16cid:durableId="1458068615">
-    <w:abstractNumId w:val="15"/>
+    <w:abstractNumId w:val="17"/>
   </w:num>
   <w:num w:numId="12" w16cid:durableId="1801604659">
+    <w:abstractNumId w:val="33"/>
+  </w:num>
+  <w:num w:numId="13" w16cid:durableId="486748492">
+    <w:abstractNumId w:val="10"/>
+  </w:num>
+  <w:num w:numId="14" w16cid:durableId="1791975478">
     <w:abstractNumId w:val="30"/>
   </w:num>
-  <w:num w:numId="13" w16cid:durableId="486748492">
-    <w:abstractNumId w:val="9"/>
-  </w:num>
-  <w:num w:numId="14" w16cid:durableId="1791975478">
+  <w:num w:numId="15" w16cid:durableId="2007629840">
     <w:abstractNumId w:val="27"/>
-  </w:num>
-  <w:num w:numId="15" w16cid:durableId="2007629840">
-    <w:abstractNumId w:val="24"/>
   </w:num>
   <w:num w:numId="16" w16cid:durableId="136383556">
     <w:abstractNumId w:val="2"/>
   </w:num>
   <w:num w:numId="17" w16cid:durableId="1891303648">
+    <w:abstractNumId w:val="22"/>
+  </w:num>
+  <w:num w:numId="18" w16cid:durableId="1305961590">
+    <w:abstractNumId w:val="40"/>
+  </w:num>
+  <w:num w:numId="19" w16cid:durableId="149563752">
+    <w:abstractNumId w:val="23"/>
+  </w:num>
+  <w:num w:numId="20" w16cid:durableId="1039012772">
+    <w:abstractNumId w:val="28"/>
+  </w:num>
+  <w:num w:numId="21" w16cid:durableId="1942950966">
+    <w:abstractNumId w:val="11"/>
+  </w:num>
+  <w:num w:numId="22" w16cid:durableId="1216623887">
+    <w:abstractNumId w:val="38"/>
+  </w:num>
+  <w:num w:numId="23" w16cid:durableId="1100178100">
     <w:abstractNumId w:val="20"/>
   </w:num>
-  <w:num w:numId="18" w16cid:durableId="1305961590">
-    <w:abstractNumId w:val="36"/>
-  </w:num>
-  <w:num w:numId="19" w16cid:durableId="149563752">
-    <w:abstractNumId w:val="21"/>
-  </w:num>
-  <w:num w:numId="20" w16cid:durableId="1039012772">
-    <w:abstractNumId w:val="25"/>
-  </w:num>
-  <w:num w:numId="21" w16cid:durableId="1942950966">
-    <w:abstractNumId w:val="10"/>
-  </w:num>
-  <w:num w:numId="22" w16cid:durableId="1216623887">
-    <w:abstractNumId w:val="34"/>
-  </w:num>
-  <w:num w:numId="23" w16cid:durableId="1100178100">
-    <w:abstractNumId w:val="18"/>
-  </w:num>
   <w:num w:numId="24" w16cid:durableId="1122923538">
-    <w:abstractNumId w:val="29"/>
+    <w:abstractNumId w:val="32"/>
   </w:num>
   <w:num w:numId="25" w16cid:durableId="806363775">
     <w:abstractNumId w:val="4"/>
   </w:num>
   <w:num w:numId="26" w16cid:durableId="1838114859">
-    <w:abstractNumId w:val="23"/>
+    <w:abstractNumId w:val="26"/>
   </w:num>
   <w:num w:numId="27" w16cid:durableId="3481833">
-    <w:abstractNumId w:val="22"/>
+    <w:abstractNumId w:val="24"/>
   </w:num>
   <w:num w:numId="28" w16cid:durableId="1421217745">
-    <w:abstractNumId w:val="32"/>
+    <w:abstractNumId w:val="36"/>
   </w:num>
   <w:num w:numId="29" w16cid:durableId="1346783911">
-    <w:abstractNumId w:val="8"/>
+    <w:abstractNumId w:val="9"/>
   </w:num>
   <w:num w:numId="30" w16cid:durableId="162284725">
-    <w:abstractNumId w:val="5"/>
+    <w:abstractNumId w:val="6"/>
   </w:num>
   <w:num w:numId="31" w16cid:durableId="1636447896">
+    <w:abstractNumId w:val="21"/>
+  </w:num>
+  <w:num w:numId="32" w16cid:durableId="1534227482">
+    <w:abstractNumId w:val="12"/>
+  </w:num>
+  <w:num w:numId="33" w16cid:durableId="1119882757">
+    <w:abstractNumId w:val="37"/>
+  </w:num>
+  <w:num w:numId="34" w16cid:durableId="1097673092">
+    <w:abstractNumId w:val="37"/>
+  </w:num>
+  <w:num w:numId="35" w16cid:durableId="1811168404">
     <w:abstractNumId w:val="19"/>
   </w:num>
-  <w:num w:numId="32" w16cid:durableId="1534227482">
-    <w:abstractNumId w:val="11"/>
-  </w:num>
-  <w:num w:numId="33" w16cid:durableId="1119882757">
-    <w:abstractNumId w:val="33"/>
-  </w:num>
-  <w:num w:numId="34" w16cid:durableId="1097673092">
-    <w:abstractNumId w:val="33"/>
-  </w:num>
-  <w:num w:numId="35" w16cid:durableId="1811168404">
-    <w:abstractNumId w:val="17"/>
-  </w:num>
   <w:num w:numId="36" w16cid:durableId="1648778434">
-    <w:abstractNumId w:val="31"/>
+    <w:abstractNumId w:val="35"/>
   </w:num>
   <w:num w:numId="37" w16cid:durableId="162361297">
     <w:abstractNumId w:val="3"/>
   </w:num>
   <w:num w:numId="38" w16cid:durableId="624435508">
-    <w:abstractNumId w:val="13"/>
+    <w:abstractNumId w:val="14"/>
   </w:num>
   <w:num w:numId="39" w16cid:durableId="1473063331">
     <w:abstractNumId w:val="1"/>
   </w:num>
   <w:num w:numId="40" w16cid:durableId="2134597782">
-    <w:abstractNumId w:val="7"/>
+    <w:abstractNumId w:val="8"/>
   </w:num>
   <w:num w:numId="41" w16cid:durableId="1467118473">
-    <w:abstractNumId w:val="12"/>
+    <w:abstractNumId w:val="13"/>
   </w:num>
   <w:num w:numId="42" w16cid:durableId="1927810486">
+    <w:abstractNumId w:val="18"/>
+  </w:num>
+  <w:num w:numId="43" w16cid:durableId="1019769629">
+    <w:abstractNumId w:val="42"/>
+  </w:num>
+  <w:num w:numId="44" w16cid:durableId="1825200359">
+    <w:abstractNumId w:val="34"/>
+  </w:num>
+  <w:num w:numId="45" w16cid:durableId="279262993">
+    <w:abstractNumId w:val="43"/>
+  </w:num>
+  <w:num w:numId="46" w16cid:durableId="315719289">
+    <w:abstractNumId w:val="44"/>
+  </w:num>
+  <w:num w:numId="47" w16cid:durableId="926499501">
+    <w:abstractNumId w:val="25"/>
+  </w:num>
+  <w:num w:numId="48" w16cid:durableId="1194028615">
     <w:abstractNumId w:val="16"/>
+  </w:num>
+  <w:num w:numId="49" w16cid:durableId="255290367">
+    <w:abstractNumId w:val="5"/>
   </w:num>
   <w:numIdMacAtCleanup w:val="26"/>
 </w:numbering>
@@ -9635,6 +10806,7 @@
     <w:sig w:usb0="E00002FF" w:usb1="6AC7FDFB" w:usb2="08000012" w:usb3="00000000" w:csb0="0002009F" w:csb1="00000000"/>
   </w:font>
   <w:font w:name="Noto Sans Light">
+    <w:altName w:val="Calibri"/>
     <w:charset w:val="00"/>
     <w:family w:val="swiss"/>
     <w:pitch w:val="variable"/>
@@ -9694,7 +10866,6 @@
     <w:pitch w:val="default"/>
   </w:font>
   <w:font w:name="Source Sans Pro">
-    <w:panose1 w:val="020B0503030403020204"/>
     <w:charset w:val="00"/>
     <w:family w:val="swiss"/>
     <w:pitch w:val="variable"/>
@@ -9719,7 +10890,7 @@
     <w:charset w:val="00"/>
     <w:family w:val="swiss"/>
     <w:pitch w:val="variable"/>
-    <w:sig w:usb0="E4002EFF" w:usb1="C200247B" w:usb2="00000009" w:usb3="00000000" w:csb0="000001FF" w:csb1="00000000"/>
+    <w:sig w:usb0="E4002EFF" w:usb1="C000247B" w:usb2="00000009" w:usb3="00000000" w:csb0="000001FF" w:csb1="00000000"/>
   </w:font>
   <w:font w:name="Yu Mincho">
     <w:altName w:val="游明朝"/>
@@ -9741,7 +10912,7 @@
     <w:charset w:val="00"/>
     <w:family w:val="swiss"/>
     <w:pitch w:val="variable"/>
-    <w:sig w:usb0="E4002EFF" w:usb1="C200247B" w:usb2="00000009" w:usb3="00000000" w:csb0="000001FF" w:csb1="00000000"/>
+    <w:sig w:usb0="E4002EFF" w:usb1="C000247B" w:usb2="00000009" w:usb3="00000000" w:csb0="000001FF" w:csb1="00000000"/>
   </w:font>
 </w:fonts>
 </file>
@@ -9792,6 +10963,7 @@
     <w:rsid w:val="0071087A"/>
     <w:rsid w:val="007B30CF"/>
     <w:rsid w:val="00832683"/>
+    <w:rsid w:val="00862F6C"/>
     <w:rsid w:val="00865364"/>
     <w:rsid w:val="008828F8"/>
     <w:rsid w:val="008C2299"/>
@@ -10506,6 +11678,10 @@
 </file>
 
 <file path=customXml/item1.xml><?xml version="1.0" encoding="utf-8"?>
+<b:Sources xmlns:b="http://schemas.openxmlformats.org/officeDocument/2006/bibliography" xmlns="http://schemas.openxmlformats.org/officeDocument/2006/bibliography" SelectedStyle="\APASixthEditionOfficeOnline.xsl" StyleName="APA" Version="6"/>
+</file>
+
+<file path=customXml/item2.xml><?xml version="1.0" encoding="utf-8"?>
 <?mso-contentType ?>
 <FormTemplates xmlns="http://schemas.microsoft.com/sharepoint/v3/contenttype/forms">
   <Display>DocumentLibraryForm</Display>
@@ -10514,11 +11690,53 @@
 </FormTemplates>
 </file>
 
-<file path=customXml/item2.xml><?xml version="1.0" encoding="utf-8"?>
-<b:Sources xmlns:b="http://schemas.openxmlformats.org/officeDocument/2006/bibliography" xmlns="http://schemas.openxmlformats.org/officeDocument/2006/bibliography" SelectedStyle="\APASixthEditionOfficeOnline.xsl" StyleName="APA" Version="6"/>
+<file path=customXml/item3.xml><?xml version="1.0" encoding="utf-8"?>
+<p:properties xmlns:p="http://schemas.microsoft.com/office/2006/metadata/properties" xmlns:xsi="http://www.w3.org/2001/XMLSchema-instance" xmlns:pc="http://schemas.microsoft.com/office/infopath/2007/PartnerControls">
+  <documentManagement>
+    <Templates xmlns="ae48e3ef-f583-4e84-8e58-fa61286d84fc" xsi:nil="true"/>
+    <Self_Registration_Enabled xmlns="ae48e3ef-f583-4e84-8e58-fa61286d84fc" xsi:nil="true"/>
+    <Invited_Students xmlns="ae48e3ef-f583-4e84-8e58-fa61286d84fc" xsi:nil="true"/>
+    <FolderType xmlns="ae48e3ef-f583-4e84-8e58-fa61286d84fc" xsi:nil="true"/>
+    <Teachers xmlns="ae48e3ef-f583-4e84-8e58-fa61286d84fc">
+      <UserInfo>
+        <DisplayName/>
+        <AccountId xsi:nil="true"/>
+        <AccountType/>
+      </UserInfo>
+    </Teachers>
+    <Students xmlns="ae48e3ef-f583-4e84-8e58-fa61286d84fc">
+      <UserInfo>
+        <DisplayName/>
+        <AccountId xsi:nil="true"/>
+        <AccountType/>
+      </UserInfo>
+    </Students>
+    <Student_Groups xmlns="ae48e3ef-f583-4e84-8e58-fa61286d84fc">
+      <UserInfo>
+        <DisplayName/>
+        <AccountId xsi:nil="true"/>
+        <AccountType/>
+      </UserInfo>
+    </Student_Groups>
+    <DefaultSectionNames xmlns="ae48e3ef-f583-4e84-8e58-fa61286d84fc" xsi:nil="true"/>
+    <Is_Collaboration_Space_Locked xmlns="ae48e3ef-f583-4e84-8e58-fa61286d84fc" xsi:nil="true"/>
+    <Owner xmlns="ae48e3ef-f583-4e84-8e58-fa61286d84fc">
+      <UserInfo>
+        <DisplayName/>
+        <AccountId xsi:nil="true"/>
+        <AccountType/>
+      </UserInfo>
+    </Owner>
+    <CultureName xmlns="ae48e3ef-f583-4e84-8e58-fa61286d84fc" xsi:nil="true"/>
+    <AppVersion xmlns="ae48e3ef-f583-4e84-8e58-fa61286d84fc" xsi:nil="true"/>
+    <Invited_Teachers xmlns="ae48e3ef-f583-4e84-8e58-fa61286d84fc" xsi:nil="true"/>
+    <NotebookType xmlns="ae48e3ef-f583-4e84-8e58-fa61286d84fc" xsi:nil="true"/>
+    <Has_Teacher_Only_SectionGroup xmlns="ae48e3ef-f583-4e84-8e58-fa61286d84fc" xsi:nil="true"/>
+  </documentManagement>
+</p:properties>
 </file>
 
-<file path=customXml/item3.xml><?xml version="1.0" encoding="utf-8"?>
+<file path=customXml/item4.xml><?xml version="1.0" encoding="utf-8"?>
 <ct:contentTypeSchema xmlns:ct="http://schemas.microsoft.com/office/2006/metadata/contentType" xmlns:ma="http://schemas.microsoft.com/office/2006/metadata/properties/metaAttributes" ct:_="" ma:_="" ma:contentTypeName="Document" ma:contentTypeID="0x01010065D31D63CAC5D24EA63C81CEF041F69D" ma:contentTypeVersion="29" ma:contentTypeDescription="Create a new document." ma:contentTypeScope="" ma:versionID="337bca7c0cfc72a94b359b2cfa2ff122">
   <xsd:schema xmlns:xsd="http://www.w3.org/2001/XMLSchema" xmlns:xs="http://www.w3.org/2001/XMLSchema" xmlns:p="http://schemas.microsoft.com/office/2006/metadata/properties" xmlns:ns3="c277c195-6cc6-4afd-a1b6-6e59941ce884" xmlns:ns4="ae48e3ef-f583-4e84-8e58-fa61286d84fc" targetNamespace="http://schemas.microsoft.com/office/2006/metadata/properties" ma:root="true" ma:fieldsID="67953420b2336fb4c73b1ba285eaef9c" ns3:_="" ns4:_="">
     <xsd:import namespace="c277c195-6cc6-4afd-a1b6-6e59941ce884"/>
@@ -10903,53 +12121,15 @@
 </ct:contentTypeSchema>
 </file>
 
-<file path=customXml/item4.xml><?xml version="1.0" encoding="utf-8"?>
-<p:properties xmlns:p="http://schemas.microsoft.com/office/2006/metadata/properties" xmlns:xsi="http://www.w3.org/2001/XMLSchema-instance" xmlns:pc="http://schemas.microsoft.com/office/infopath/2007/PartnerControls">
-  <documentManagement>
-    <Templates xmlns="ae48e3ef-f583-4e84-8e58-fa61286d84fc" xsi:nil="true"/>
-    <Self_Registration_Enabled xmlns="ae48e3ef-f583-4e84-8e58-fa61286d84fc" xsi:nil="true"/>
-    <Invited_Students xmlns="ae48e3ef-f583-4e84-8e58-fa61286d84fc" xsi:nil="true"/>
-    <FolderType xmlns="ae48e3ef-f583-4e84-8e58-fa61286d84fc" xsi:nil="true"/>
-    <Teachers xmlns="ae48e3ef-f583-4e84-8e58-fa61286d84fc">
-      <UserInfo>
-        <DisplayName/>
-        <AccountId xsi:nil="true"/>
-        <AccountType/>
-      </UserInfo>
-    </Teachers>
-    <Students xmlns="ae48e3ef-f583-4e84-8e58-fa61286d84fc">
-      <UserInfo>
-        <DisplayName/>
-        <AccountId xsi:nil="true"/>
-        <AccountType/>
-      </UserInfo>
-    </Students>
-    <Student_Groups xmlns="ae48e3ef-f583-4e84-8e58-fa61286d84fc">
-      <UserInfo>
-        <DisplayName/>
-        <AccountId xsi:nil="true"/>
-        <AccountType/>
-      </UserInfo>
-    </Student_Groups>
-    <DefaultSectionNames xmlns="ae48e3ef-f583-4e84-8e58-fa61286d84fc" xsi:nil="true"/>
-    <Is_Collaboration_Space_Locked xmlns="ae48e3ef-f583-4e84-8e58-fa61286d84fc" xsi:nil="true"/>
-    <Owner xmlns="ae48e3ef-f583-4e84-8e58-fa61286d84fc">
-      <UserInfo>
-        <DisplayName/>
-        <AccountId xsi:nil="true"/>
-        <AccountType/>
-      </UserInfo>
-    </Owner>
-    <CultureName xmlns="ae48e3ef-f583-4e84-8e58-fa61286d84fc" xsi:nil="true"/>
-    <AppVersion xmlns="ae48e3ef-f583-4e84-8e58-fa61286d84fc" xsi:nil="true"/>
-    <Invited_Teachers xmlns="ae48e3ef-f583-4e84-8e58-fa61286d84fc" xsi:nil="true"/>
-    <NotebookType xmlns="ae48e3ef-f583-4e84-8e58-fa61286d84fc" xsi:nil="true"/>
-    <Has_Teacher_Only_SectionGroup xmlns="ae48e3ef-f583-4e84-8e58-fa61286d84fc" xsi:nil="true"/>
-  </documentManagement>
-</p:properties>
+<file path=customXml/itemProps1.xml><?xml version="1.0" encoding="utf-8"?>
+<ds:datastoreItem xmlns:ds="http://schemas.openxmlformats.org/officeDocument/2006/customXml" ds:itemID="{7CC6029C-154C-48FE-87F5-B9C6E58227DB}">
+  <ds:schemaRefs>
+    <ds:schemaRef ds:uri="http://schemas.openxmlformats.org/officeDocument/2006/bibliography"/>
+  </ds:schemaRefs>
+</ds:datastoreItem>
 </file>
 
-<file path=customXml/itemProps1.xml><?xml version="1.0" encoding="utf-8"?>
+<file path=customXml/itemProps2.xml><?xml version="1.0" encoding="utf-8"?>
 <ds:datastoreItem xmlns:ds="http://schemas.openxmlformats.org/officeDocument/2006/customXml" ds:itemID="{664E9E63-7A93-4893-AAB5-A4954E159164}">
   <ds:schemaRefs>
     <ds:schemaRef ds:uri="http://schemas.microsoft.com/sharepoint/v3/contenttype/forms"/>
@@ -10957,15 +12137,17 @@
 </ds:datastoreItem>
 </file>
 
-<file path=customXml/itemProps2.xml><?xml version="1.0" encoding="utf-8"?>
-<ds:datastoreItem xmlns:ds="http://schemas.openxmlformats.org/officeDocument/2006/customXml" ds:itemID="{7CC6029C-154C-48FE-87F5-B9C6E58227DB}">
+<file path=customXml/itemProps3.xml><?xml version="1.0" encoding="utf-8"?>
+<ds:datastoreItem xmlns:ds="http://schemas.openxmlformats.org/officeDocument/2006/customXml" ds:itemID="{5B37AF82-3614-454C-A009-CB83E265D745}">
   <ds:schemaRefs>
-    <ds:schemaRef ds:uri="http://schemas.openxmlformats.org/officeDocument/2006/bibliography"/>
+    <ds:schemaRef ds:uri="http://schemas.microsoft.com/office/2006/metadata/properties"/>
+    <ds:schemaRef ds:uri="http://schemas.microsoft.com/office/infopath/2007/PartnerControls"/>
+    <ds:schemaRef ds:uri="ae48e3ef-f583-4e84-8e58-fa61286d84fc"/>
   </ds:schemaRefs>
 </ds:datastoreItem>
 </file>
 
-<file path=customXml/itemProps3.xml><?xml version="1.0" encoding="utf-8"?>
+<file path=customXml/itemProps4.xml><?xml version="1.0" encoding="utf-8"?>
 <ds:datastoreItem xmlns:ds="http://schemas.openxmlformats.org/officeDocument/2006/customXml" ds:itemID="{6A89932D-2A2E-4576-BB01-F8C783D3CDD6}">
   <ds:schemaRefs>
     <ds:schemaRef ds:uri="http://schemas.microsoft.com/office/2006/metadata/contentType"/>
@@ -10982,14 +12164,4 @@
     <ds:schemaRef ds:uri="http://schemas.microsoft.com/internal/obd"/>
   </ds:schemaRefs>
 </ds:datastoreItem>
-</file>
-
-<file path=customXml/itemProps4.xml><?xml version="1.0" encoding="utf-8"?>
-<ds:datastoreItem xmlns:ds="http://schemas.openxmlformats.org/officeDocument/2006/customXml" ds:itemID="{5B37AF82-3614-454C-A009-CB83E265D745}">
-  <ds:schemaRefs>
-    <ds:schemaRef ds:uri="http://schemas.microsoft.com/office/2006/metadata/properties"/>
-    <ds:schemaRef ds:uri="http://schemas.microsoft.com/office/infopath/2007/PartnerControls"/>
-    <ds:schemaRef ds:uri="ae48e3ef-f583-4e84-8e58-fa61286d84fc"/>
-  </ds:schemaRefs>
-</ds:datastoreItem>
 </file>
</xml_diff>